<commit_message>
figure 1 caption changed, V time dependence better explained
</commit_message>
<xml_diff>
--- a/mSystems/rev2/Response to Reviewer Comments.docx
+++ b/mSystems/rev2/Response to Reviewer Comments.docx
@@ -9,14 +9,6 @@
           <w:lang w:val="en-US"/>
         </w:rPr>
       </w:pPr>
-    </w:p>
-    <w:p>
-      <w:pPr>
-        <w:pStyle w:val="Puesto"/>
-        <w:rPr>
-          <w:lang w:val="en-US"/>
-        </w:rPr>
-      </w:pPr>
       <w:r>
         <w:rPr>
           <w:lang w:val="en-US"/>
@@ -49,19 +41,6 @@
           <w:lang w:val="en-US"/>
         </w:rPr>
         <w:t>)</w:t>
-      </w:r>
-    </w:p>
-    <w:p>
-      <w:pPr>
-        <w:rPr>
-          <w:lang w:val="en-US"/>
-        </w:rPr>
-      </w:pPr>
-      <w:r>
-        <w:rPr>
-          <w:lang w:val="en-US"/>
-        </w:rPr>
-        <w:br/>
       </w:r>
     </w:p>
     <w:p>
@@ -358,6 +337,23 @@
           <w:lang w:val="en-US"/>
         </w:rPr>
         <w:br/>
+        <w:t>lines 52-55: Awkward sentence. Replace 'Current studies reveal' with 'Recent studies have revealed'. Replace 'microbiota also influences' with 'microbes also influence'. Replace 'and is related' with 'and are related'. Replace brain-gut-microbiome axis' with 'gut-brain axis'</w:t>
+      </w:r>
+      <w:r>
+        <w:rPr>
+          <w:i/>
+          <w:iCs/>
+          <w:lang w:val="en-US"/>
+        </w:rPr>
+        <w:br/>
+      </w:r>
+      <w:r>
+        <w:rPr>
+          <w:i/>
+          <w:iCs/>
+          <w:lang w:val="en-US"/>
+        </w:rPr>
+        <w:br/>
       </w:r>
       <w:r>
         <w:rPr>
@@ -366,23 +362,6 @@
           <w:lang w:val="en-US"/>
         </w:rPr>
         <w:lastRenderedPageBreak/>
-        <w:t>lines 52-55: Awkward sentence. Replace 'Current studies reveal' with 'Recent studies have revealed'. Replace 'microbiota also influences' with 'microbes also influence'. Replace 'and is related' with 'and are related'. Replace brain-gut-microbiome axis' with 'gut-brain axis'</w:t>
-      </w:r>
-      <w:r>
-        <w:rPr>
-          <w:i/>
-          <w:iCs/>
-          <w:lang w:val="en-US"/>
-        </w:rPr>
-        <w:br/>
-      </w:r>
-      <w:r>
-        <w:rPr>
-          <w:i/>
-          <w:iCs/>
-          <w:lang w:val="en-US"/>
-        </w:rPr>
-        <w:br/>
         <w:t>lines 55-58: replace 'mystifying and elusive' with 'subtle' and delete 'which is hard to diagnose'. Replace 'closely related to' with 'associated with'</w:t>
       </w:r>
     </w:p>
@@ -595,7 +574,61 @@
           <w:iCs/>
           <w:lang w:val="en-US"/>
         </w:rPr>
-        <w:t>We are implying that Taylor’s parameters are proxies for stability. As this seems to be unclear, we have added further explanations in the section XXX</w:t>
+        <w:t xml:space="preserve">We are implying that Taylor’s parameters are proxies for stability. </w:t>
+      </w:r>
+      <w:r>
+        <w:rPr>
+          <w:iCs/>
+          <w:lang w:val="en-US"/>
+        </w:rPr>
+        <w:t>For instance, V is directly related to the amplitude of the fluctuations over time and a beta between 0.5 and 1 says that the system has some “memory” of previous events.</w:t>
+      </w:r>
+    </w:p>
+    <w:p>
+      <w:pPr>
+        <w:pStyle w:val="Prrafodelista"/>
+        <w:rPr>
+          <w:iCs/>
+          <w:lang w:val="en-US"/>
+        </w:rPr>
+      </w:pPr>
+      <w:r>
+        <w:rPr>
+          <w:iCs/>
+          <w:highlight w:val="yellow"/>
+          <w:lang w:val="en-US"/>
+        </w:rPr>
+        <w:t xml:space="preserve">Complete more. </w:t>
+      </w:r>
+    </w:p>
+    <w:p>
+      <w:pPr>
+        <w:pStyle w:val="Prrafodelista"/>
+        <w:rPr>
+          <w:iCs/>
+          <w:lang w:val="en-US"/>
+        </w:rPr>
+      </w:pPr>
+      <w:r>
+        <w:rPr>
+          <w:iCs/>
+          <w:lang w:val="en-US"/>
+        </w:rPr>
+        <w:t>Now, it is mentioned in the text</w:t>
+      </w:r>
+      <w:r>
+        <w:rPr>
+          <w:iCs/>
+          <w:lang w:val="en-US"/>
+        </w:rPr>
+        <w:t xml:space="preserve"> </w:t>
+      </w:r>
+      <w:r>
+        <w:rPr>
+          <w:iCs/>
+          <w:lang w:val="en-US"/>
+        </w:rPr>
+        <w:t xml:space="preserve">that V corresponds to the y-intercept and beta to the slope of the line. </w:t>
       </w:r>
     </w:p>
     <w:p>
@@ -987,7 +1020,28 @@
           <w:iCs/>
           <w:lang w:val="en-US"/>
         </w:rPr>
-        <w:t xml:space="preserve">This point is right. We have changed that part in the Figure 6. </w:t>
+        <w:t>The first</w:t>
+      </w:r>
+      <w:r>
+        <w:rPr>
+          <w:iCs/>
+          <w:lang w:val="en-US"/>
+        </w:rPr>
+        <w:t xml:space="preserve"> point is right. We have changed that part in the </w:t>
+      </w:r>
+      <w:r>
+        <w:rPr>
+          <w:iCs/>
+          <w:lang w:val="en-US"/>
+        </w:rPr>
+        <w:t>Results</w:t>
+      </w:r>
+      <w:r>
+        <w:rPr>
+          <w:iCs/>
+          <w:lang w:val="en-US"/>
+        </w:rPr>
+        <w:t xml:space="preserve">. </w:t>
       </w:r>
     </w:p>
     <w:p>
@@ -1017,59 +1071,234 @@
           <w:iCs/>
           <w:lang w:val="en-US"/>
         </w:rPr>
-        <w:t>for several reasons.</w:t>
-      </w:r>
-      <w:r>
-        <w:rPr>
-          <w:iCs/>
-          <w:lang w:val="en-US"/>
-        </w:rPr>
-        <w:t xml:space="preserve"> In one hand</w:t>
-      </w:r>
-      <w:r>
-        <w:rPr>
-          <w:iCs/>
-          <w:lang w:val="en-US"/>
-        </w:rPr>
-        <w:t xml:space="preserve">, beta time variation </w:t>
-      </w:r>
-      <w:r>
-        <w:rPr>
-          <w:iCs/>
-          <w:lang w:val="en-US"/>
-        </w:rPr>
-        <w:t xml:space="preserve">is less informative than V plots as the error of beta is often </w:t>
-      </w:r>
-      <w:r>
-        <w:rPr>
-          <w:iCs/>
-          <w:lang w:val="en-US"/>
-        </w:rPr>
-        <w:t xml:space="preserve">higher in proportion to V. On the other hand, for this particular work we wanted to plot how the variability (V) evolved over time as it is the most useful of the Taylor parameters. We plan to study also beta variations in the future. </w:t>
-      </w:r>
-    </w:p>
-    <w:p>
-      <w:pPr>
-        <w:pStyle w:val="Prrafodelista"/>
-        <w:rPr>
-          <w:iCs/>
-          <w:lang w:val="en-US"/>
-        </w:rPr>
-      </w:pPr>
-      <w:r>
-        <w:rPr>
-          <w:iCs/>
-          <w:lang w:val="en-US"/>
-        </w:rPr>
-        <w:t>As this seemed unclear, we added further explanations in the Results section.</w:t>
+        <w:t>because</w:t>
+      </w:r>
+      <w:r>
+        <w:rPr>
+          <w:iCs/>
+          <w:lang w:val="en-US"/>
+        </w:rPr>
+        <w:t xml:space="preserve"> beta time variation</w:t>
+      </w:r>
+      <w:r>
+        <w:rPr>
+          <w:iCs/>
+          <w:lang w:val="en-US"/>
+        </w:rPr>
+        <w:t xml:space="preserve"> </w:t>
+      </w:r>
+      <w:r>
+        <w:rPr>
+          <w:iCs/>
+          <w:lang w:val="en-US"/>
+        </w:rPr>
+        <w:t>has</w:t>
+      </w:r>
+      <w:r>
+        <w:rPr>
+          <w:iCs/>
+          <w:lang w:val="en-US"/>
+        </w:rPr>
+        <w:t xml:space="preserve"> the same tendency as V variation, and they are </w:t>
+      </w:r>
+      <w:r>
+        <w:rPr>
+          <w:iCs/>
+          <w:lang w:val="en-US"/>
+        </w:rPr>
+        <w:t>less informative than V plots as the error of beta</w:t>
       </w:r>
       <w:bookmarkStart w:id="0" w:name="_GoBack"/>
       <w:bookmarkEnd w:id="0"/>
+      <w:r>
+        <w:rPr>
+          <w:iCs/>
+          <w:lang w:val="en-US"/>
+        </w:rPr>
+        <w:t xml:space="preserve"> is often </w:t>
+      </w:r>
+      <w:r>
+        <w:rPr>
+          <w:iCs/>
+          <w:lang w:val="en-US"/>
+        </w:rPr>
+        <w:t>higher in proportion to V.</w:t>
+      </w:r>
+      <w:r>
+        <w:rPr>
+          <w:iCs/>
+          <w:lang w:val="en-US"/>
+        </w:rPr>
+        <w:t xml:space="preserve"> To show this point, please observe the image below.</w:t>
+      </w:r>
+      <w:r>
+        <w:rPr>
+          <w:iCs/>
+          <w:lang w:val="en-US"/>
+        </w:rPr>
+        <w:t xml:space="preserve"> </w:t>
+      </w:r>
+    </w:p>
+    <w:p>
+      <w:pPr>
+        <w:pStyle w:val="Prrafodelista"/>
+        <w:rPr>
+          <w:iCs/>
+          <w:lang w:val="en-US"/>
+        </w:rPr>
+      </w:pPr>
+      <w:r>
+        <w:rPr>
+          <w:iCs/>
+          <w:lang w:val="en-US"/>
+        </w:rPr>
+        <w:t xml:space="preserve">Also, as in the phase transition we are showing F and V axis, </w:t>
+      </w:r>
+      <w:r>
+        <w:rPr>
+          <w:iCs/>
+          <w:lang w:val="en-US"/>
+        </w:rPr>
+        <w:t>showing the phase transitions we see in the time dependence of V plots. Anyway,</w:t>
+      </w:r>
+      <w:r>
+        <w:rPr>
+          <w:iCs/>
+          <w:lang w:val="en-US"/>
+        </w:rPr>
+        <w:t xml:space="preserve"> </w:t>
+      </w:r>
+      <w:r>
+        <w:rPr>
+          <w:iCs/>
+          <w:lang w:val="en-US"/>
+        </w:rPr>
+        <w:t>w</w:t>
+      </w:r>
+      <w:r>
+        <w:rPr>
+          <w:iCs/>
+          <w:lang w:val="en-US"/>
+        </w:rPr>
+        <w:t xml:space="preserve">e plan to study also beta variations in the future. As this </w:t>
+      </w:r>
+      <w:r>
+        <w:rPr>
+          <w:iCs/>
+          <w:lang w:val="en-US"/>
+        </w:rPr>
+        <w:t>may lead to confusion</w:t>
+      </w:r>
+      <w:r>
+        <w:rPr>
+          <w:iCs/>
+          <w:lang w:val="en-US"/>
+        </w:rPr>
+        <w:t>,</w:t>
+      </w:r>
+      <w:r>
+        <w:rPr>
+          <w:iCs/>
+          <w:lang w:val="en-US"/>
+        </w:rPr>
+        <w:t xml:space="preserve"> now</w:t>
+      </w:r>
+      <w:r>
+        <w:rPr>
+          <w:iCs/>
+          <w:lang w:val="en-US"/>
+        </w:rPr>
+        <w:t xml:space="preserve"> we </w:t>
+      </w:r>
+      <w:r>
+        <w:rPr>
+          <w:iCs/>
+          <w:lang w:val="en-US"/>
+        </w:rPr>
+        <w:t xml:space="preserve">only say in the text that we measured V variations over time. </w:t>
+      </w:r>
+    </w:p>
+    <w:p>
+      <w:pPr>
+        <w:pStyle w:val="Prrafodelista"/>
+        <w:rPr>
+          <w:iCs/>
+          <w:lang w:val="en-US"/>
+        </w:rPr>
+      </w:pPr>
+    </w:p>
+    <w:p>
+      <w:pPr>
+        <w:pStyle w:val="Prrafodelista"/>
+        <w:rPr>
+          <w:iCs/>
+          <w:lang w:val="en-US"/>
+        </w:rPr>
+      </w:pPr>
+    </w:p>
+    <w:p>
+      <w:pPr>
+        <w:pStyle w:val="Prrafodelista"/>
+        <w:rPr>
+          <w:iCs/>
+          <w:lang w:val="en-US"/>
+        </w:rPr>
+      </w:pPr>
+    </w:p>
+    <w:p>
+      <w:pPr>
+        <w:pStyle w:val="Prrafodelista"/>
+        <w:rPr>
+          <w:iCs/>
+          <w:lang w:val="en-US"/>
+        </w:rPr>
+      </w:pPr>
+      <w:r>
+        <w:rPr>
+          <w:iCs/>
+          <w:lang w:val="en-US"/>
+        </w:rPr>
+        <w:drawing>
+          <wp:inline distT="0" distB="0" distL="0" distR="0" wp14:anchorId="3BB34DAC" wp14:editId="3F0FD73B">
+            <wp:extent cx="4110659" cy="4116705"/>
+            <wp:effectExtent l="0" t="0" r="4445" b="0"/>
+            <wp:docPr id="1" name="Imagen 1"/>
+            <wp:cNvGraphicFramePr>
+              <a:graphicFrameLocks xmlns:a="http://schemas.openxmlformats.org/drawingml/2006/main" noChangeAspect="1"/>
+            </wp:cNvGraphicFramePr>
+            <a:graphic xmlns:a="http://schemas.openxmlformats.org/drawingml/2006/main">
+              <a:graphicData uri="http://schemas.openxmlformats.org/drawingml/2006/picture">
+                <pic:pic xmlns:pic="http://schemas.openxmlformats.org/drawingml/2006/picture">
+                  <pic:nvPicPr>
+                    <pic:cNvPr id="1" name=""/>
+                    <pic:cNvPicPr/>
+                  </pic:nvPicPr>
+                  <pic:blipFill>
+                    <a:blip r:embed="rId7"/>
+                    <a:stretch>
+                      <a:fillRect/>
+                    </a:stretch>
+                  </pic:blipFill>
+                  <pic:spPr>
+                    <a:xfrm>
+                      <a:off x="0" y="0"/>
+                      <a:ext cx="4115435" cy="4121488"/>
+                    </a:xfrm>
+                    <a:prstGeom prst="rect">
+                      <a:avLst/>
+                    </a:prstGeom>
+                  </pic:spPr>
+                </pic:pic>
+              </a:graphicData>
+            </a:graphic>
+          </wp:inline>
+        </w:drawing>
+      </w:r>
     </w:p>
     <w:sectPr>
-      <w:footerReference w:type="even" r:id="rId7"/>
-      <w:footerReference w:type="default" r:id="rId8"/>
-      <w:footerReference w:type="first" r:id="rId9"/>
+      <w:footerReference w:type="even" r:id="rId8"/>
+      <w:footerReference w:type="default" r:id="rId9"/>
+      <w:footerReference w:type="first" r:id="rId10"/>
       <w:pgSz w:w="12240" w:h="15840"/>
       <w:pgMar w:top="1417" w:right="1701" w:bottom="1417" w:left="1701" w:header="708" w:footer="708" w:gutter="0"/>
       <w:cols w:space="708"/>
@@ -1180,7 +1409,7 @@
         <w:noProof/>
         <w:lang w:val="en-US"/>
       </w:rPr>
-      <w:t>2</w:t>
+      <w:t>4</w:t>
     </w:r>
     <w:r>
       <w:rPr>
@@ -3993,6 +4222,7 @@
   <w:style w:type="character" w:default="1" w:styleId="Fuentedeprrafopredeter">
     <w:name w:val="Default Paragraph Font"/>
     <w:uiPriority w:val="1"/>
+    <w:semiHidden/>
     <w:unhideWhenUsed/>
   </w:style>
   <w:style w:type="table" w:default="1" w:styleId="Tablanormal">

</xml_diff>

<commit_message>
response to reviewer is more complete intro modified accoding to the rev2
</commit_message>
<xml_diff>
--- a/mSystems/rev2/Response to Reviewer Comments.docx
+++ b/mSystems/rev2/Response to Reviewer Comments.docx
@@ -270,99 +270,6 @@
         </w:rPr>
         <w:br/>
         <w:t>1) While it is clear that the language is much improved, the manuscript is still riddled with grammatical and compositional issues. I will enumerate some of these errors from the first paragraph of the Introduction to give an example, but will refrain from language-editing the entire paper, as this would take up too much of my time. I suggest the authors have another native-speaker, who is also scientifically literate, provide edits.</w:t>
-      </w:r>
-      <w:r>
-        <w:rPr>
-          <w:i/>
-          <w:iCs/>
-          <w:lang w:val="en-US"/>
-        </w:rPr>
-        <w:br/>
-      </w:r>
-      <w:r>
-        <w:rPr>
-          <w:i/>
-          <w:iCs/>
-          <w:lang w:val="en-US"/>
-        </w:rPr>
-        <w:br/>
-        <w:t>lines 47-50: This sentence feels off, with too many 'such as' and commas. The first clause of the sentence is strange, and could be put more simply. For example: 'The human microbiome is intimately linked to our physiology...'. Also, replace 'key-route metabolites' with 'key metabolites'.</w:t>
-      </w:r>
-      <w:r>
-        <w:rPr>
-          <w:i/>
-          <w:iCs/>
-          <w:lang w:val="en-US"/>
-        </w:rPr>
-        <w:br/>
-      </w:r>
-      <w:r>
-        <w:rPr>
-          <w:i/>
-          <w:iCs/>
-          <w:lang w:val="en-US"/>
-        </w:rPr>
-        <w:br/>
-        <w:t>line 52: replace 'affections' with 'afflictions' or 'conditions'</w:t>
-      </w:r>
-      <w:r>
-        <w:rPr>
-          <w:i/>
-          <w:iCs/>
-          <w:lang w:val="en-US"/>
-        </w:rPr>
-        <w:br/>
-      </w:r>
-      <w:r>
-        <w:rPr>
-          <w:i/>
-          <w:iCs/>
-          <w:lang w:val="en-US"/>
-        </w:rPr>
-        <w:br/>
-        <w:t>line 53: replace 'other multiple' with 'many other'</w:t>
-      </w:r>
-      <w:r>
-        <w:rPr>
-          <w:i/>
-          <w:iCs/>
-          <w:lang w:val="en-US"/>
-        </w:rPr>
-        <w:br/>
-      </w:r>
-      <w:r>
-        <w:rPr>
-          <w:i/>
-          <w:iCs/>
-          <w:lang w:val="en-US"/>
-        </w:rPr>
-        <w:br/>
-        <w:t>lines 52-55: Awkward sentence. Replace 'Current studies reveal' with 'Recent studies have revealed'. Replace 'microbiota also influences' with 'microbes also influence'. Replace 'and is related' with 'and are related'. Replace brain-gut-microbiome axis' with 'gut-brain axis'</w:t>
-      </w:r>
-      <w:r>
-        <w:rPr>
-          <w:i/>
-          <w:iCs/>
-          <w:lang w:val="en-US"/>
-        </w:rPr>
-        <w:br/>
-      </w:r>
-      <w:r>
-        <w:rPr>
-          <w:i/>
-          <w:iCs/>
-          <w:lang w:val="en-US"/>
-        </w:rPr>
-        <w:br/>
-      </w:r>
-      <w:r>
-        <w:rPr>
-          <w:i/>
-          <w:iCs/>
-          <w:lang w:val="en-US"/>
-        </w:rPr>
-        <w:lastRenderedPageBreak/>
-        <w:t>lines 55-58: replace 'mystifying and elusive' with 'subtle' and delete 'which is hard to diagnose'. Replace 'closely related to' with 'associated with'</w:t>
       </w:r>
     </w:p>
     <w:p>
@@ -382,43 +289,34 @@
           <w:numId w:val="16"/>
         </w:numPr>
         <w:rPr>
-          <w:i/>
-          <w:iCs/>
-          <w:lang w:val="en-US"/>
-        </w:rPr>
-      </w:pPr>
-      <w:r>
-        <w:rPr>
-          <w:iCs/>
-          <w:lang w:val="en-US"/>
-        </w:rPr>
-        <w:t xml:space="preserve">All the changes mentioned for the first paragraph have been applied, and the manuscript has been sent to another English editor. </w:t>
-      </w:r>
-    </w:p>
-    <w:p>
-      <w:pPr>
-        <w:rPr>
-          <w:i/>
-          <w:iCs/>
-          <w:lang w:val="en-US"/>
-        </w:rPr>
-      </w:pPr>
-    </w:p>
-    <w:p>
-      <w:pPr>
-        <w:rPr>
-          <w:i/>
-          <w:iCs/>
-          <w:lang w:val="en-US"/>
-        </w:rPr>
-      </w:pPr>
-      <w:r>
-        <w:rPr>
-          <w:i/>
-          <w:iCs/>
-          <w:lang w:val="en-US"/>
-        </w:rPr>
-        <w:t>2) Your modeling approach and analyses are clearer now that you have filled in with more text. I am now convinced of the utility of you Taylor's Law fitting in defining community stability. However, there are still significant gaps. For example, you talk about phase transitions in F/V space. There are very formal definitions of phase transitions (e.g. first and second order) in physics. I see that you define the transition in terms of the Fokker-Plank equation, and that the two phase regions are defined by an 'order' parameter. Is the crossing of this phase-boundary non-continuous? What is the state variable that pushes the community to different locations in this phase-plane? Disturbance intensity/duration? You should bring more discussion of the phase space and how you define phase transition into the main body of the results and discussion. Why didn't you include all your time series in the V vs. F phase plot (Fig. 3). If you include all your data, how often do unhealthy people fall within the healthy range of phase space, and how often does the opposite occur? Would you consider Fig. 2 to be fairly equivalent to Fig. 3?</w:t>
+          <w:iCs/>
+          <w:lang w:val="en-US"/>
+        </w:rPr>
+      </w:pPr>
+      <w:r>
+        <w:rPr>
+          <w:iCs/>
+          <w:lang w:val="en-US"/>
+        </w:rPr>
+        <w:t>A new native-speaker specialist revisited the text and made significant changes.</w:t>
+      </w:r>
+    </w:p>
+    <w:p>
+      <w:pPr>
+        <w:rPr>
+          <w:i/>
+          <w:iCs/>
+          <w:lang w:val="en-US"/>
+        </w:rPr>
+      </w:pPr>
+      <w:r>
+        <w:rPr>
+          <w:i/>
+          <w:iCs/>
+          <w:lang w:val="en-US"/>
+        </w:rPr>
+        <w:br/>
+        <w:t>lines 47-50: This sentence feels off, with too many 'such as' and commas. The first clause of the sentence is strange, and could be put more simply. For example: 'The human microbiome is intimately linked to our physiology...'. Also, replace 'key-route metabolites' with 'key metabolites'.</w:t>
       </w:r>
       <w:r>
         <w:rPr>
@@ -437,19 +335,16 @@
           <w:numId w:val="16"/>
         </w:numPr>
         <w:rPr>
-          <w:i/>
-          <w:iCs/>
-          <w:highlight w:val="yellow"/>
-          <w:lang w:val="en-US"/>
-        </w:rPr>
-      </w:pPr>
-      <w:r>
-        <w:rPr>
-          <w:iCs/>
-          <w:highlight w:val="yellow"/>
-          <w:lang w:val="en-US"/>
-        </w:rPr>
-        <w:t xml:space="preserve">Carlos should answer these issues. </w:t>
+          <w:iCs/>
+          <w:lang w:val="en-US"/>
+        </w:rPr>
+      </w:pPr>
+      <w:r>
+        <w:rPr>
+          <w:iCs/>
+          <w:lang w:val="en-US"/>
+        </w:rPr>
+        <w:t>Done</w:t>
       </w:r>
     </w:p>
     <w:p>
@@ -467,24 +362,7 @@
           <w:lang w:val="en-US"/>
         </w:rPr>
         <w:br/>
-        <w:t>Specific Comments:</w:t>
-      </w:r>
-      <w:r>
-        <w:rPr>
-          <w:i/>
-          <w:iCs/>
-          <w:lang w:val="en-US"/>
-        </w:rPr>
-        <w:br/>
-      </w:r>
-      <w:r>
-        <w:rPr>
-          <w:i/>
-          <w:iCs/>
-          <w:lang w:val="en-US"/>
-        </w:rPr>
-        <w:br/>
-        <w:t>line 90: You seem to be saying that microbial dynamics 'affect' host health status. But I saw no attempt to infer causality in your results section. Be careful about implying causality.</w:t>
+        <w:t>line 52: replace 'affections' with 'afflictions' or 'conditions'</w:t>
       </w:r>
       <w:r>
         <w:rPr>
@@ -503,59 +381,44 @@
           <w:numId w:val="16"/>
         </w:numPr>
         <w:rPr>
-          <w:i/>
-          <w:iCs/>
-          <w:lang w:val="en-US"/>
-        </w:rPr>
-      </w:pPr>
-      <w:r>
-        <w:rPr>
-          <w:iCs/>
-          <w:lang w:val="en-US"/>
-        </w:rPr>
-        <w:t xml:space="preserve">Your point is right, and it has been changed to avoid </w:t>
-      </w:r>
-      <w:r>
-        <w:rPr>
-          <w:iCs/>
-          <w:lang w:val="en-US"/>
-        </w:rPr>
-        <w:t>causality</w:t>
-      </w:r>
-      <w:r>
-        <w:rPr>
-          <w:iCs/>
-          <w:lang w:val="en-US"/>
-        </w:rPr>
-        <w:t xml:space="preserve">. </w:t>
-      </w:r>
-    </w:p>
-    <w:p>
-      <w:pPr>
-        <w:rPr>
-          <w:i/>
-          <w:iCs/>
-          <w:lang w:val="en-US"/>
-        </w:rPr>
-      </w:pPr>
-      <w:r>
-        <w:rPr>
-          <w:i/>
-          <w:iCs/>
-          <w:lang w:val="en-US"/>
-        </w:rPr>
+          <w:iCs/>
+          <w:lang w:val="en-US"/>
+        </w:rPr>
+      </w:pPr>
+      <w:r>
+        <w:rPr>
+          <w:iCs/>
+          <w:lang w:val="en-US"/>
+        </w:rPr>
+        <w:t>Done</w:t>
+      </w:r>
+    </w:p>
+    <w:p>
+      <w:pPr>
+        <w:rPr>
+          <w:i/>
+          <w:iCs/>
+          <w:lang w:val="en-US"/>
+        </w:rPr>
+      </w:pPr>
+      <w:r>
+        <w:rPr>
+          <w:i/>
+          <w:iCs/>
+          <w:lang w:val="en-US"/>
+        </w:rPr>
+        <w:lastRenderedPageBreak/>
         <w:br/>
-        <w:t>lines 106-105: Are you saying that Taylor's parameters are correlated with an independent measure of community stability? Or that you are assuming they are proxies for stability? Also, you should mention that V is the y-intercept in Fig. 1, while beta is the slope of the line (both in the manuscript and in the figure caption).</w:t>
-      </w:r>
-    </w:p>
-    <w:p>
-      <w:pPr>
-        <w:rPr>
-          <w:i/>
-          <w:iCs/>
-          <w:lang w:val="en-US"/>
-        </w:rPr>
-      </w:pPr>
+        <w:t>line 53: replace 'other multiple' with 'many other'</w:t>
+      </w:r>
+      <w:r>
+        <w:rPr>
+          <w:i/>
+          <w:iCs/>
+          <w:lang w:val="en-US"/>
+        </w:rPr>
+        <w:br/>
+      </w:r>
     </w:p>
     <w:p>
       <w:pPr>
@@ -574,88 +437,33 @@
           <w:iCs/>
           <w:lang w:val="en-US"/>
         </w:rPr>
-        <w:t xml:space="preserve">We are implying that Taylor’s parameters are proxies for stability. </w:t>
-      </w:r>
-      <w:r>
-        <w:rPr>
-          <w:iCs/>
-          <w:lang w:val="en-US"/>
-        </w:rPr>
-        <w:t>For instance, V is directly related to the amplitude of the fluctuations over time and a beta between 0.5 and 1 says that the system has some “memory” of previous events.</w:t>
-      </w:r>
-    </w:p>
-    <w:p>
-      <w:pPr>
-        <w:pStyle w:val="Prrafodelista"/>
-        <w:rPr>
-          <w:iCs/>
-          <w:lang w:val="en-US"/>
-        </w:rPr>
-      </w:pPr>
-      <w:r>
-        <w:rPr>
-          <w:iCs/>
-          <w:highlight w:val="yellow"/>
-          <w:lang w:val="en-US"/>
-        </w:rPr>
-        <w:t xml:space="preserve">Complete more. </w:t>
-      </w:r>
-    </w:p>
-    <w:p>
-      <w:pPr>
-        <w:pStyle w:val="Prrafodelista"/>
-        <w:rPr>
-          <w:iCs/>
-          <w:lang w:val="en-US"/>
-        </w:rPr>
-      </w:pPr>
-      <w:r>
-        <w:rPr>
-          <w:iCs/>
-          <w:lang w:val="en-US"/>
-        </w:rPr>
-        <w:t>Now, it is mentioned in the text</w:t>
-      </w:r>
-      <w:r>
-        <w:rPr>
-          <w:iCs/>
-          <w:lang w:val="en-US"/>
-        </w:rPr>
-        <w:t xml:space="preserve"> </w:t>
-      </w:r>
-      <w:r>
-        <w:rPr>
-          <w:iCs/>
-          <w:lang w:val="en-US"/>
-        </w:rPr>
-        <w:t xml:space="preserve">that V corresponds to the y-intercept and beta to the slope of the line. </w:t>
-      </w:r>
-    </w:p>
-    <w:p>
-      <w:pPr>
-        <w:pStyle w:val="Prrafodelista"/>
-        <w:rPr>
-          <w:i/>
-          <w:iCs/>
-          <w:lang w:val="en-US"/>
-        </w:rPr>
-      </w:pPr>
-    </w:p>
-    <w:p>
-      <w:pPr>
-        <w:rPr>
-          <w:i/>
-          <w:iCs/>
-          <w:lang w:val="en-US"/>
-        </w:rPr>
-      </w:pPr>
-      <w:r>
-        <w:rPr>
-          <w:i/>
-          <w:iCs/>
-          <w:lang w:val="en-US"/>
-        </w:rPr>
-        <w:t>lines 113-115: Please provide a reference for this Medicare factoid. Also, delete 'stable such as, for example,' and replace with 'stable, similar to'.</w:t>
+        <w:t>Done</w:t>
+      </w:r>
+    </w:p>
+    <w:p>
+      <w:pPr>
+        <w:rPr>
+          <w:i/>
+          <w:iCs/>
+          <w:lang w:val="en-US"/>
+        </w:rPr>
+      </w:pPr>
+      <w:r>
+        <w:rPr>
+          <w:i/>
+          <w:iCs/>
+          <w:lang w:val="en-US"/>
+        </w:rPr>
+        <w:br/>
+        <w:t>lines 52-55: Awkward sentence. Replace 'Current studies reveal' with 'Recent studies have revealed'. Replace 'microbiota also influences' with 'microbes also influence'. Replace 'and is related' with 'and are related'. Replace brain-gut-microbiome axis' with 'gut-brain axis'</w:t>
+      </w:r>
+      <w:r>
+        <w:rPr>
+          <w:i/>
+          <w:iCs/>
+          <w:lang w:val="en-US"/>
+        </w:rPr>
+        <w:br/>
       </w:r>
     </w:p>
     <w:p>
@@ -666,44 +474,26 @@
           <w:numId w:val="16"/>
         </w:numPr>
         <w:rPr>
-          <w:i/>
-          <w:iCs/>
-          <w:lang w:val="en-US"/>
-        </w:rPr>
-      </w:pPr>
-      <w:r>
-        <w:rPr>
-          <w:iCs/>
-          <w:lang w:val="en-US"/>
-        </w:rPr>
-        <w:t xml:space="preserve">Reference added to the text and grammar fixed. </w:t>
-      </w:r>
-    </w:p>
-    <w:p>
-      <w:pPr>
-        <w:rPr>
-          <w:i/>
-          <w:iCs/>
-          <w:lang w:val="en-US"/>
-        </w:rPr>
-      </w:pPr>
-    </w:p>
-    <w:p>
-      <w:pPr>
-        <w:rPr>
-          <w:i/>
-          <w:iCs/>
-          <w:lang w:val="en-US"/>
-        </w:rPr>
-      </w:pPr>
-      <w:r>
-        <w:rPr>
-          <w:i/>
-          <w:iCs/>
-          <w:lang w:val="en-US"/>
-        </w:rPr>
-        <w:t>lines 125-126: Label axes with 'beta' and 'V' parameter names, for consistency. </w:t>
-      </w:r>
+          <w:iCs/>
+          <w:lang w:val="en-US"/>
+        </w:rPr>
+      </w:pPr>
+      <w:r>
+        <w:rPr>
+          <w:iCs/>
+          <w:lang w:val="en-US"/>
+        </w:rPr>
+        <w:t>Done</w:t>
+      </w:r>
+    </w:p>
+    <w:p>
+      <w:pPr>
+        <w:rPr>
+          <w:i/>
+          <w:iCs/>
+          <w:lang w:val="en-US"/>
+        </w:rPr>
+      </w:pPr>
       <w:r>
         <w:rPr>
           <w:i/>
@@ -711,7 +501,17 @@
           <w:lang w:val="en-US"/>
         </w:rPr>
         <w:br/>
-      </w:r>
+        <w:t>lines 55-58: replace 'mystifying and elusive' with 'subtle' and delete 'which is hard to diagnose'. Replace 'closely related to' with 'associated with'</w:t>
+      </w:r>
+    </w:p>
+    <w:p>
+      <w:pPr>
+        <w:rPr>
+          <w:i/>
+          <w:iCs/>
+          <w:lang w:val="en-US"/>
+        </w:rPr>
+      </w:pPr>
     </w:p>
     <w:p>
       <w:pPr>
@@ -721,67 +521,60 @@
           <w:numId w:val="16"/>
         </w:numPr>
         <w:rPr>
-          <w:iCs/>
-          <w:lang w:val="en-US"/>
-        </w:rPr>
-      </w:pPr>
-      <w:r>
-        <w:rPr>
-          <w:iCs/>
-          <w:lang w:val="en-US"/>
-        </w:rPr>
-        <w:t xml:space="preserve">Axis labels changed to V and beta. </w:t>
-      </w:r>
-      <w:r>
-        <w:rPr>
-          <w:iCs/>
-          <w:highlight w:val="yellow"/>
-          <w:lang w:val="en-US"/>
-        </w:rPr>
-        <w:t>TO DO!</w:t>
-      </w:r>
-    </w:p>
-    <w:p>
-      <w:pPr>
-        <w:rPr>
-          <w:i/>
-          <w:iCs/>
-          <w:lang w:val="en-US"/>
-        </w:rPr>
-      </w:pPr>
-      <w:r>
-        <w:rPr>
-          <w:i/>
-          <w:iCs/>
-          <w:lang w:val="en-US"/>
-        </w:rPr>
-        <w:br/>
-        <w:t xml:space="preserve">Figure 2: There seems to be a flaw in your zone of health. You've presented a 2-D Gaussian distribution around your 0-centered normalized results. However, I don't think this is correct. Conceptually, there shouldn't be any lower threshold on beta and V where you cross from healthy to unhealthy (just getting more and more stable as those numbers decrease). Very low beta and V are likely to be healthy. I would only expect samples in the upper-right quadrant to be 'unhealthy'. Thus, the boundary of the unhealthy zone should probably look </w:t>
-      </w:r>
-      <w:r>
-        <w:rPr>
-          <w:i/>
-          <w:iCs/>
-          <w:lang w:val="en-US"/>
-        </w:rPr>
-        <w:t>like a rectangle with it</w:t>
-      </w:r>
-      <w:r>
-        <w:rPr>
-          <w:i/>
-          <w:iCs/>
-          <w:lang w:val="en-US"/>
-        </w:rPr>
-        <w:t>s upper right corner rounded.</w:t>
-      </w:r>
-      <w:r>
-        <w:rPr>
-          <w:i/>
-          <w:iCs/>
-          <w:lang w:val="en-US"/>
-        </w:rPr>
-        <w:br/>
-      </w:r>
+          <w:i/>
+          <w:iCs/>
+          <w:lang w:val="en-US"/>
+        </w:rPr>
+      </w:pPr>
+      <w:r>
+        <w:rPr>
+          <w:iCs/>
+          <w:lang w:val="en-US"/>
+        </w:rPr>
+        <w:t>Done</w:t>
+      </w:r>
+      <w:r>
+        <w:rPr>
+          <w:iCs/>
+          <w:lang w:val="en-US"/>
+        </w:rPr>
+        <w:t xml:space="preserve"> </w:t>
+      </w:r>
+    </w:p>
+    <w:p>
+      <w:pPr>
+        <w:rPr>
+          <w:i/>
+          <w:iCs/>
+          <w:lang w:val="en-US"/>
+        </w:rPr>
+      </w:pPr>
+    </w:p>
+    <w:p>
+      <w:pPr>
+        <w:rPr>
+          <w:i/>
+          <w:iCs/>
+          <w:lang w:val="en-US"/>
+        </w:rPr>
+      </w:pPr>
+      <w:r>
+        <w:rPr>
+          <w:i/>
+          <w:iCs/>
+          <w:lang w:val="en-US"/>
+        </w:rPr>
+        <w:t xml:space="preserve">2) Your modeling approach and analyses are clearer now that you have filled in with more text. I am now convinced of the utility of you Taylor's Law fitting in defining community stability. However, there are still significant gaps. For example, you talk about phase transitions in F/V space. There are very formal definitions of phase transitions (e.g. first and second order) in physics. I see that you define the transition in terms of the Fokker-Plank equation, and that the two phase regions are defined by an 'order' parameter. Is the crossing of this phase-boundary non-continuous? What is the state variable that pushes the community to different locations in this phase-plane? Disturbance intensity/duration? You should bring more discussion of the phase space and how you define phase transition into the main body of the results and discussion. </w:t>
+      </w:r>
+    </w:p>
+    <w:p>
+      <w:pPr>
+        <w:rPr>
+          <w:i/>
+          <w:iCs/>
+          <w:lang w:val="en-US"/>
+        </w:rPr>
+      </w:pPr>
     </w:p>
     <w:p>
       <w:pPr>
@@ -791,62 +584,89 @@
           <w:numId w:val="16"/>
         </w:numPr>
         <w:rPr>
-          <w:i/>
-          <w:iCs/>
-          <w:highlight w:val="yellow"/>
-          <w:lang w:val="en-US"/>
-        </w:rPr>
-      </w:pPr>
-      <w:r>
-        <w:rPr>
-          <w:iCs/>
-          <w:highlight w:val="yellow"/>
-          <w:lang w:val="en-US"/>
-        </w:rPr>
-        <w:t>Explain better, change things?</w:t>
-      </w:r>
-    </w:p>
-    <w:p>
-      <w:pPr>
-        <w:rPr>
-          <w:i/>
-          <w:iCs/>
-          <w:lang w:val="en-US"/>
-        </w:rPr>
-      </w:pPr>
-      <w:r>
-        <w:rPr>
-          <w:i/>
-          <w:iCs/>
-          <w:lang w:val="en-US"/>
-        </w:rPr>
-        <w:br/>
-        <w:t>line 156: Is there precedent in the literature for defin</w:t>
-      </w:r>
-      <w:r>
-        <w:rPr>
-          <w:i/>
-          <w:iCs/>
-          <w:lang w:val="en-US"/>
-        </w:rPr>
-        <w:t>ing an organism's fitness as it</w:t>
-      </w:r>
-      <w:r>
-        <w:rPr>
-          <w:i/>
-          <w:iCs/>
-          <w:lang w:val="en-US"/>
-        </w:rPr>
-        <w:t>s recovery half-life? If so, please provide reference.</w:t>
-      </w:r>
-      <w:r>
-        <w:rPr>
-          <w:i/>
-          <w:iCs/>
-          <w:lang w:val="en-US"/>
-        </w:rPr>
-        <w:br/>
-      </w:r>
+          <w:iCs/>
+          <w:lang w:val="en-US"/>
+        </w:rPr>
+      </w:pPr>
+      <w:r>
+        <w:rPr>
+          <w:iCs/>
+          <w:lang w:val="en-US"/>
+        </w:rPr>
+        <w:t xml:space="preserve">We have added more text explaining the phase transition figure. The phase transition is continuous (second order in other classifications), and so it is the crossing of the boundary. The state variable is the composition. Any disturbance modifies the composition of the microbiota, with different compositions encoding different F and V (position in the phase space). We have shown that effective perturbations change V very significantly, and lead to phase transition of the microbiota from </w:t>
+      </w:r>
+      <w:r>
+        <w:rPr>
+          <w:iCs/>
+          <w:lang w:val="en-US"/>
+        </w:rPr>
+        <w:t xml:space="preserve">the </w:t>
+      </w:r>
+      <w:r>
+        <w:rPr>
+          <w:iCs/>
+          <w:lang w:val="en-US"/>
+        </w:rPr>
+        <w:t xml:space="preserve">ordered to </w:t>
+      </w:r>
+      <w:r>
+        <w:rPr>
+          <w:iCs/>
+          <w:lang w:val="en-US"/>
+        </w:rPr>
+        <w:t xml:space="preserve">the </w:t>
+      </w:r>
+      <w:r>
+        <w:rPr>
+          <w:iCs/>
+          <w:lang w:val="en-US"/>
+        </w:rPr>
+        <w:t>noisy. Our model can be solved analytically, which allows to a simple understanding of the different regimes, and in particular calculate the formula of the transition region. If V is sufficiently small compared to F, there is a maximum in the likelihood in the physical region (relative compositions larger than zero and smaller than one), i.e., there is a best composition solution of the differential equation, which is the ordered solution. On the contrary, if V is sufficiently large compared to F the maximum in the likelihood is outside the physical region), i.e., the best composition solution of the differential equation is at the boundaries (either zero or one) and all physical solutions have comparable likelihoods, which is the noisy phase]</w:t>
+      </w:r>
+    </w:p>
+    <w:p>
+      <w:pPr>
+        <w:jc w:val="center"/>
+        <w:rPr>
+          <w:i/>
+          <w:iCs/>
+          <w:lang w:val="en-US"/>
+        </w:rPr>
+      </w:pPr>
+    </w:p>
+    <w:p>
+      <w:pPr>
+        <w:rPr>
+          <w:i/>
+          <w:iCs/>
+          <w:lang w:val="en-US"/>
+        </w:rPr>
+      </w:pPr>
+      <w:r>
+        <w:rPr>
+          <w:i/>
+          <w:iCs/>
+          <w:lang w:val="en-US"/>
+        </w:rPr>
+        <w:t>Why didn't you include all your time series in the V vs. F phase plot (Fig. 3). If you include all your data, how often do unhealthy people fall within the healthy range of phase space, and how often does the opposite occur? Would you consider Fig. 2 to b</w:t>
+      </w:r>
+      <w:r>
+        <w:rPr>
+          <w:i/>
+          <w:iCs/>
+          <w:lang w:val="en-US"/>
+        </w:rPr>
+        <w:t>e fairly equivalent to Fig. 3?</w:t>
+      </w:r>
+    </w:p>
+    <w:p>
+      <w:pPr>
+        <w:rPr>
+          <w:i/>
+          <w:iCs/>
+          <w:lang w:val="en-US"/>
+        </w:rPr>
+      </w:pPr>
     </w:p>
     <w:p>
       <w:pPr>
@@ -856,6 +676,21 @@
           <w:numId w:val="16"/>
         </w:numPr>
         <w:rPr>
+          <w:iCs/>
+          <w:lang w:val="en-US"/>
+        </w:rPr>
+      </w:pPr>
+      <w:r>
+        <w:rPr>
+          <w:iCs/>
+          <w:lang w:val="en-US"/>
+        </w:rPr>
+        <w:t>Fig 2 and Fig 3 are not equivalent. Fig 2 shows data only extracted from all the Taylor laws. Fig 3 uses the results from Fig 2 and the dynamical model to illustrate the trajectories in the phase space after when microbiota is perturbed. Fig 3 with all data is very busy and shows the effect “more is less”. We have included examples with the different cases found. All healthy people fall in the ordered phase, but not all unhealthy fall in the noisy phase. We could estimate these numbers, but we did not in this work because we are plugged with systematic errors due to sequencing which we need to better understand.</w:t>
+      </w:r>
+    </w:p>
+    <w:p>
+      <w:pPr>
+        <w:rPr>
           <w:i/>
           <w:iCs/>
           <w:highlight w:val="yellow"/>
@@ -864,29 +699,39 @@
       </w:pPr>
       <w:r>
         <w:rPr>
-          <w:iCs/>
-          <w:highlight w:val="yellow"/>
-          <w:lang w:val="en-US"/>
-        </w:rPr>
-        <w:t xml:space="preserve">Look for this. </w:t>
-      </w:r>
-    </w:p>
-    <w:p>
-      <w:pPr>
-        <w:rPr>
-          <w:i/>
-          <w:iCs/>
-          <w:lang w:val="en-US"/>
-        </w:rPr>
-      </w:pPr>
-      <w:r>
-        <w:rPr>
           <w:i/>
           <w:iCs/>
           <w:lang w:val="en-US"/>
         </w:rPr>
         <w:br/>
-        <w:t>line 158: Are the V and beta parameters from the Langevin equation equivalent to the same parameter from Taylor's law? If so, please state. If not, please give this parameter a different name to avoid confusion. Also, how correlated are the F, V, and beta parameters for each of your model fits?</w:t>
+        <w:t>Specific Comments:</w:t>
+      </w:r>
+      <w:r>
+        <w:rPr>
+          <w:i/>
+          <w:iCs/>
+          <w:lang w:val="en-US"/>
+        </w:rPr>
+        <w:br/>
+      </w:r>
+      <w:r>
+        <w:rPr>
+          <w:i/>
+          <w:iCs/>
+          <w:lang w:val="en-US"/>
+        </w:rPr>
+        <w:br/>
+        <w:t>line 90: You seem to be saying that microbial dynamics 'affect' host health status. But I saw no attempt to infer cau</w:t>
+      </w:r>
+      <w:bookmarkStart w:id="0" w:name="_GoBack"/>
+      <w:bookmarkEnd w:id="0"/>
+      <w:r>
+        <w:rPr>
+          <w:i/>
+          <w:iCs/>
+          <w:lang w:val="en-US"/>
+        </w:rPr>
+        <w:t>sality in your results section. Be careful about implying causality.</w:t>
       </w:r>
       <w:r>
         <w:rPr>
@@ -915,15 +760,21 @@
           <w:iCs/>
           <w:lang w:val="en-US"/>
         </w:rPr>
-        <w:t xml:space="preserve">Yes, the V and beta parameters of both parts are equivalent. In order make it clear, we have added further explanations in the XXX section. </w:t>
-      </w:r>
-      <w:r>
-        <w:rPr>
-          <w:iCs/>
-          <w:highlight w:val="yellow"/>
-          <w:lang w:val="en-US"/>
-        </w:rPr>
-        <w:t>Completar la segunda parte</w:t>
+        <w:t xml:space="preserve">Your point is right, and it has been changed to avoid </w:t>
+      </w:r>
+      <w:r>
+        <w:rPr>
+          <w:iCs/>
+          <w:lang w:val="en-US"/>
+        </w:rPr>
+        <w:t>causality</w:t>
+      </w:r>
+      <w:r>
+        <w:rPr>
+          <w:iCs/>
+          <w:lang w:val="en-US"/>
+        </w:rPr>
+        <w:t xml:space="preserve">. </w:t>
       </w:r>
     </w:p>
     <w:p>
@@ -941,16 +792,17 @@
           <w:lang w:val="en-US"/>
         </w:rPr>
         <w:br/>
-        <w:t>Figs. 4-5: Describe the panels showing DV and RV (and define these parameters) in the figure caption. How are you defining your medium-ranked stability islands? Quantitatively? Do you see a steady/linear decay in RSI as you move down in average rank? Is there a plateau at medium average ranks? Is there a non-monotonic trend? This is hard to see with just numbers. Maybe try plotting RSI as the width of your average rank colorbar, or show a line-plot with RSI on the y-axis and average rank on the x-axis.</w:t>
-      </w:r>
-      <w:r>
-        <w:rPr>
-          <w:i/>
-          <w:iCs/>
-          <w:lang w:val="en-US"/>
-        </w:rPr>
-        <w:br/>
-      </w:r>
+        <w:t>lines 106-105: Are you saying that Taylor's parameters are correlated with an independent measure of community stability? Or that you are assuming they are proxies for stability? Also, you should mention that V is the y-intercept in Fig. 1, while beta is the slope of the line (both in the manuscript and in the figure caption).</w:t>
+      </w:r>
+    </w:p>
+    <w:p>
+      <w:pPr>
+        <w:rPr>
+          <w:i/>
+          <w:iCs/>
+          <w:lang w:val="en-US"/>
+        </w:rPr>
+      </w:pPr>
     </w:p>
     <w:p>
       <w:pPr>
@@ -960,37 +812,80 @@
           <w:numId w:val="16"/>
         </w:numPr>
         <w:rPr>
-          <w:i/>
-          <w:iCs/>
-          <w:highlight w:val="yellow"/>
-          <w:lang w:val="en-US"/>
-        </w:rPr>
-      </w:pPr>
-      <w:r>
-        <w:rPr>
-          <w:iCs/>
-          <w:highlight w:val="yellow"/>
-          <w:lang w:val="en-US"/>
-        </w:rPr>
-        <w:t>TO DO!</w:t>
-      </w:r>
-    </w:p>
-    <w:p>
-      <w:pPr>
-        <w:rPr>
-          <w:i/>
-          <w:iCs/>
-          <w:lang w:val="en-US"/>
-        </w:rPr>
-      </w:pPr>
-      <w:r>
-        <w:rPr>
-          <w:i/>
-          <w:iCs/>
-          <w:lang w:val="en-US"/>
-        </w:rPr>
-        <w:br/>
-        <w:t>line 214: You say you used the 'largest sampling' time series for Fig. 6. Is this still true after including the paper from David et al.? I think the female time series from the Caporaso paper is shorter than both the time series form the David paper. Also, you mention that you calculated beta and V, but only plot V. Why not show beta as well?</w:t>
+          <w:iCs/>
+          <w:lang w:val="en-US"/>
+        </w:rPr>
+      </w:pPr>
+      <w:r>
+        <w:rPr>
+          <w:iCs/>
+          <w:lang w:val="en-US"/>
+        </w:rPr>
+        <w:t>We are implying that Taylor’s parameters are proxies for stability.</w:t>
+      </w:r>
+      <w:r>
+        <w:rPr>
+          <w:iCs/>
+          <w:lang w:val="en-US"/>
+        </w:rPr>
+        <w:t xml:space="preserve"> We have added further explanations in the results section.</w:t>
+      </w:r>
+    </w:p>
+    <w:p>
+      <w:pPr>
+        <w:pStyle w:val="Prrafodelista"/>
+        <w:rPr>
+          <w:iCs/>
+          <w:lang w:val="en-US"/>
+        </w:rPr>
+      </w:pPr>
+      <w:r>
+        <w:rPr>
+          <w:iCs/>
+          <w:lang w:val="en-US"/>
+        </w:rPr>
+        <w:t>Now, it is mentioned in the text</w:t>
+      </w:r>
+      <w:r>
+        <w:rPr>
+          <w:iCs/>
+          <w:lang w:val="en-US"/>
+        </w:rPr>
+        <w:t xml:space="preserve"> </w:t>
+      </w:r>
+      <w:r>
+        <w:rPr>
+          <w:iCs/>
+          <w:lang w:val="en-US"/>
+        </w:rPr>
+        <w:t xml:space="preserve">that V corresponds to the y-intercept and beta to the slope of the line. </w:t>
+      </w:r>
+    </w:p>
+    <w:p>
+      <w:pPr>
+        <w:pStyle w:val="Prrafodelista"/>
+        <w:rPr>
+          <w:i/>
+          <w:iCs/>
+          <w:lang w:val="en-US"/>
+        </w:rPr>
+      </w:pPr>
+    </w:p>
+    <w:p>
+      <w:pPr>
+        <w:rPr>
+          <w:i/>
+          <w:iCs/>
+          <w:lang w:val="en-US"/>
+        </w:rPr>
+      </w:pPr>
+      <w:r>
+        <w:rPr>
+          <w:i/>
+          <w:iCs/>
+          <w:lang w:val="en-US"/>
+        </w:rPr>
+        <w:t>lines 113-115: Please provide a reference for this Medicare factoid. Also, delete 'stable such as, for example,' and replace with 'stable, similar to'.</w:t>
       </w:r>
     </w:p>
     <w:p>
@@ -1020,21 +915,432 @@
           <w:iCs/>
           <w:lang w:val="en-US"/>
         </w:rPr>
-        <w:t>The first</w:t>
-      </w:r>
-      <w:r>
-        <w:rPr>
-          <w:iCs/>
-          <w:lang w:val="en-US"/>
-        </w:rPr>
-        <w:t xml:space="preserve"> point is right. We have changed that part in the </w:t>
-      </w:r>
-      <w:r>
-        <w:rPr>
-          <w:iCs/>
-          <w:lang w:val="en-US"/>
-        </w:rPr>
-        <w:t>Results</w:t>
+        <w:t xml:space="preserve">Reference added to the text and grammar fixed. </w:t>
+      </w:r>
+    </w:p>
+    <w:p>
+      <w:pPr>
+        <w:rPr>
+          <w:i/>
+          <w:iCs/>
+          <w:lang w:val="en-US"/>
+        </w:rPr>
+      </w:pPr>
+    </w:p>
+    <w:p>
+      <w:pPr>
+        <w:rPr>
+          <w:i/>
+          <w:iCs/>
+          <w:lang w:val="en-US"/>
+        </w:rPr>
+      </w:pPr>
+      <w:r>
+        <w:rPr>
+          <w:i/>
+          <w:iCs/>
+          <w:lang w:val="en-US"/>
+        </w:rPr>
+        <w:t>lines 125-126: Label axes with 'beta' and 'V' parameter names, for consistency. </w:t>
+      </w:r>
+      <w:r>
+        <w:rPr>
+          <w:i/>
+          <w:iCs/>
+          <w:lang w:val="en-US"/>
+        </w:rPr>
+        <w:br/>
+      </w:r>
+    </w:p>
+    <w:p>
+      <w:pPr>
+        <w:pStyle w:val="Prrafodelista"/>
+        <w:numPr>
+          <w:ilvl w:val="0"/>
+          <w:numId w:val="16"/>
+        </w:numPr>
+        <w:rPr>
+          <w:iCs/>
+          <w:lang w:val="en-US"/>
+        </w:rPr>
+      </w:pPr>
+      <w:r>
+        <w:rPr>
+          <w:iCs/>
+          <w:lang w:val="en-US"/>
+        </w:rPr>
+        <w:t>Axi</w:t>
+      </w:r>
+      <w:r>
+        <w:rPr>
+          <w:iCs/>
+          <w:lang w:val="en-US"/>
+        </w:rPr>
+        <w:t>s labels changed to V and beta.</w:t>
+      </w:r>
+    </w:p>
+    <w:p>
+      <w:pPr>
+        <w:rPr>
+          <w:i/>
+          <w:iCs/>
+          <w:lang w:val="en-US"/>
+        </w:rPr>
+      </w:pPr>
+      <w:r>
+        <w:rPr>
+          <w:i/>
+          <w:iCs/>
+          <w:lang w:val="en-US"/>
+        </w:rPr>
+        <w:br/>
+        <w:t xml:space="preserve">Figure 2: There seems to be a flaw in your zone of health. You've presented a 2-D Gaussian distribution around your 0-centered normalized results. However, I don't think this is correct. Conceptually, there shouldn't be any lower threshold on beta and V where you cross from healthy to unhealthy (just getting more and more stable as those numbers decrease). Very low beta and V are likely to be healthy. I would only expect samples in the upper-right quadrant to be 'unhealthy'. Thus, the boundary of the unhealthy zone should probably look </w:t>
+      </w:r>
+      <w:r>
+        <w:rPr>
+          <w:i/>
+          <w:iCs/>
+          <w:lang w:val="en-US"/>
+        </w:rPr>
+        <w:t>like a rectangle with it</w:t>
+      </w:r>
+      <w:r>
+        <w:rPr>
+          <w:i/>
+          <w:iCs/>
+          <w:lang w:val="en-US"/>
+        </w:rPr>
+        <w:t>s upper right corner rounded.</w:t>
+      </w:r>
+    </w:p>
+    <w:p>
+      <w:pPr>
+        <w:rPr>
+          <w:i/>
+          <w:iCs/>
+          <w:lang w:val="en-US"/>
+        </w:rPr>
+      </w:pPr>
+    </w:p>
+    <w:p>
+      <w:pPr>
+        <w:pStyle w:val="Prrafodelista"/>
+        <w:numPr>
+          <w:ilvl w:val="0"/>
+          <w:numId w:val="16"/>
+        </w:numPr>
+        <w:rPr>
+          <w:i/>
+          <w:iCs/>
+          <w:lang w:val="en-US"/>
+        </w:rPr>
+      </w:pPr>
+      <w:r>
+        <w:rPr>
+          <w:iCs/>
+          <w:lang w:val="en-US"/>
+        </w:rPr>
+        <w:t>This is not what we find in the data. There is a minimum V and beta for the data of healthy. We only found V and beta smaller than the region of healthy for the kwashiorkor cases, which seems to indicate that microbiota must have a minimum value to be healthy. We find that microbiota tends to have a sufficiently large variability, probably to accommodate the dynamics led by a changing environment.</w:t>
+      </w:r>
+    </w:p>
+    <w:p>
+      <w:pPr>
+        <w:rPr>
+          <w:i/>
+          <w:iCs/>
+          <w:lang w:val="en-US"/>
+        </w:rPr>
+      </w:pPr>
+      <w:r>
+        <w:rPr>
+          <w:i/>
+          <w:iCs/>
+          <w:lang w:val="en-US"/>
+        </w:rPr>
+        <w:br/>
+        <w:t>line 156: Is there precedent in the literature for defin</w:t>
+      </w:r>
+      <w:r>
+        <w:rPr>
+          <w:i/>
+          <w:iCs/>
+          <w:lang w:val="en-US"/>
+        </w:rPr>
+        <w:t>ing an organism's fitness as it</w:t>
+      </w:r>
+      <w:r>
+        <w:rPr>
+          <w:i/>
+          <w:iCs/>
+          <w:lang w:val="en-US"/>
+        </w:rPr>
+        <w:t>s recovery half-life? If so, please provide reference.</w:t>
+      </w:r>
+      <w:r>
+        <w:rPr>
+          <w:i/>
+          <w:iCs/>
+          <w:lang w:val="en-US"/>
+        </w:rPr>
+        <w:br/>
+      </w:r>
+    </w:p>
+    <w:p>
+      <w:pPr>
+        <w:pStyle w:val="Prrafodelista"/>
+        <w:numPr>
+          <w:ilvl w:val="0"/>
+          <w:numId w:val="16"/>
+        </w:numPr>
+        <w:rPr>
+          <w:i/>
+          <w:iCs/>
+          <w:highlight w:val="yellow"/>
+          <w:lang w:val="en-US"/>
+        </w:rPr>
+      </w:pPr>
+      <w:r>
+        <w:rPr>
+          <w:iCs/>
+          <w:highlight w:val="yellow"/>
+          <w:lang w:val="en-US"/>
+        </w:rPr>
+        <w:t xml:space="preserve">Look for this. </w:t>
+      </w:r>
+    </w:p>
+    <w:p>
+      <w:pPr>
+        <w:rPr>
+          <w:i/>
+          <w:iCs/>
+          <w:lang w:val="en-US"/>
+        </w:rPr>
+      </w:pPr>
+      <w:r>
+        <w:rPr>
+          <w:i/>
+          <w:iCs/>
+          <w:lang w:val="en-US"/>
+        </w:rPr>
+        <w:br/>
+        <w:t>line 158: Are the V and beta parameters from the Langevin equation equivalent to the same parameter from Taylor's law? If so, please state. If not, please give this parameter a different name to avoid confusion. Also, how correlated are the F, V, and beta parameters for each of your model fits?</w:t>
+      </w:r>
+      <w:r>
+        <w:rPr>
+          <w:i/>
+          <w:iCs/>
+          <w:lang w:val="en-US"/>
+        </w:rPr>
+        <w:br/>
+      </w:r>
+    </w:p>
+    <w:p>
+      <w:pPr>
+        <w:pStyle w:val="Prrafodelista"/>
+        <w:numPr>
+          <w:ilvl w:val="0"/>
+          <w:numId w:val="16"/>
+        </w:numPr>
+        <w:rPr>
+          <w:i/>
+          <w:iCs/>
+          <w:lang w:val="en-US"/>
+        </w:rPr>
+      </w:pPr>
+      <w:r>
+        <w:rPr>
+          <w:iCs/>
+          <w:lang w:val="en-US"/>
+        </w:rPr>
+        <w:t xml:space="preserve">Yes, the V and beta parameters of both parts are equivalent. We have explicitly written it when introducing the Langevin Equation. We find that V and beta are positively correlated, as shown in Figure 2. F is little correlated with the actual V and beta, and depends mostly on the history of interactions microbiota-host. </w:t>
+      </w:r>
+    </w:p>
+    <w:p>
+      <w:pPr>
+        <w:rPr>
+          <w:i/>
+          <w:iCs/>
+          <w:lang w:val="en-US"/>
+        </w:rPr>
+      </w:pPr>
+      <w:r>
+        <w:rPr>
+          <w:i/>
+          <w:iCs/>
+          <w:lang w:val="en-US"/>
+        </w:rPr>
+        <w:br/>
+        <w:t>Figs. 4-5: Describe the panels showing DV and RV (and define these parameters) in the figure caption. How are you defining your medium-ranked stability islands? Quantitatively? Do you see a steady/linear decay in RSI as you move down in average rank? Is there a plateau at medium average ranks? Is there a non-monotonic trend? This is hard to see with just numbers. Maybe try plotting RSI as the width of your average rank colorbar, or show a line-plot with RSI on the y-axis and average rank on the x-axis.</w:t>
+      </w:r>
+      <w:r>
+        <w:rPr>
+          <w:i/>
+          <w:iCs/>
+          <w:lang w:val="en-US"/>
+        </w:rPr>
+        <w:br/>
+      </w:r>
+    </w:p>
+    <w:p>
+      <w:pPr>
+        <w:pStyle w:val="Prrafodelista"/>
+        <w:numPr>
+          <w:ilvl w:val="0"/>
+          <w:numId w:val="16"/>
+        </w:numPr>
+        <w:rPr>
+          <w:i/>
+          <w:iCs/>
+          <w:highlight w:val="yellow"/>
+          <w:lang w:val="en-US"/>
+        </w:rPr>
+      </w:pPr>
+      <w:r>
+        <w:rPr>
+          <w:iCs/>
+          <w:highlight w:val="yellow"/>
+          <w:lang w:val="en-US"/>
+        </w:rPr>
+        <w:t>TO DO!</w:t>
+      </w:r>
+    </w:p>
+    <w:p>
+      <w:pPr>
+        <w:rPr>
+          <w:i/>
+          <w:iCs/>
+          <w:lang w:val="en-US"/>
+        </w:rPr>
+      </w:pPr>
+      <w:r>
+        <w:rPr>
+          <w:i/>
+          <w:iCs/>
+          <w:lang w:val="en-US"/>
+        </w:rPr>
+        <w:br/>
+        <w:t>line 214: You say you used the 'largest sampling' time series for Fig. 6. Is this still true after including the paper from David et al.? I think the female time series from the Caporaso paper is shorter than both the time series form the David paper. Also, you mention that you calculated beta and V, but only plot V. Why not show beta as well?</w:t>
+      </w:r>
+    </w:p>
+    <w:p>
+      <w:pPr>
+        <w:rPr>
+          <w:i/>
+          <w:iCs/>
+          <w:lang w:val="en-US"/>
+        </w:rPr>
+      </w:pPr>
+    </w:p>
+    <w:p>
+      <w:pPr>
+        <w:pStyle w:val="Prrafodelista"/>
+        <w:numPr>
+          <w:ilvl w:val="0"/>
+          <w:numId w:val="16"/>
+        </w:numPr>
+        <w:rPr>
+          <w:i/>
+          <w:iCs/>
+          <w:lang w:val="en-US"/>
+        </w:rPr>
+      </w:pPr>
+      <w:r>
+        <w:rPr>
+          <w:iCs/>
+          <w:lang w:val="en-US"/>
+        </w:rPr>
+        <w:t xml:space="preserve">Correct. We have changed it in Figure 6. Beta plots are less informative given present errors because the central values change less in beta than in V, </w:t>
+      </w:r>
+      <w:r>
+        <w:rPr>
+          <w:iCs/>
+          <w:lang w:val="en-US"/>
+        </w:rPr>
+        <w:t xml:space="preserve">the range of variation of beta is quite small (between 0.7 and 0.8) </w:t>
+      </w:r>
+      <w:r>
+        <w:rPr>
+          <w:iCs/>
+          <w:lang w:val="en-US"/>
+        </w:rPr>
+        <w:t>compared to the error inferred. We added some plots in this reply to the referee, but we think they do not add much given the limitation in the number of figures.</w:t>
+      </w:r>
+    </w:p>
+    <w:p>
+      <w:pPr>
+        <w:pStyle w:val="Prrafodelista"/>
+        <w:rPr>
+          <w:iCs/>
+          <w:lang w:val="en-US"/>
+        </w:rPr>
+      </w:pPr>
+    </w:p>
+    <w:p>
+      <w:pPr>
+        <w:pStyle w:val="Prrafodelista"/>
+        <w:rPr>
+          <w:iCs/>
+          <w:lang w:val="en-US"/>
+        </w:rPr>
+      </w:pPr>
+    </w:p>
+    <w:p>
+      <w:pPr>
+        <w:pStyle w:val="Prrafodelista"/>
+        <w:rPr>
+          <w:iCs/>
+          <w:lang w:val="en-US"/>
+        </w:rPr>
+      </w:pPr>
+      <w:r>
+        <w:rPr>
+          <w:iCs/>
+          <w:lang w:val="en-US"/>
+        </w:rPr>
+        <w:t>Male</w:t>
+      </w:r>
+      <w:r>
+        <w:rPr>
+          <w:iCs/>
+          <w:lang w:val="en-US"/>
+        </w:rPr>
+        <w:t xml:space="preserve">’s gut from </w:t>
+      </w:r>
+      <w:r>
+        <w:rPr>
+          <w:iCs/>
+          <w:lang w:val="en-US"/>
+        </w:rPr>
+        <w:t xml:space="preserve">Caporaso </w:t>
+      </w:r>
+      <w:r>
+        <w:rPr>
+          <w:i/>
+          <w:iCs/>
+          <w:lang w:val="en-US"/>
+        </w:rPr>
+        <w:t>et al</w:t>
+      </w:r>
+      <w:r>
+        <w:rPr>
+          <w:iCs/>
+          <w:lang w:val="en-US"/>
+        </w:rPr>
+        <w:t>.,</w:t>
+      </w:r>
+      <w:r>
+        <w:rPr>
+          <w:iCs/>
+          <w:lang w:val="en-US"/>
+        </w:rPr>
+        <w:t xml:space="preserve"> </w:t>
+      </w:r>
+      <w:r>
+        <w:rPr>
+          <w:iCs/>
+          <w:lang w:val="en-US"/>
+        </w:rPr>
+        <w:t>article</w:t>
       </w:r>
       <w:r>
         <w:rPr>
@@ -1043,6 +1349,13 @@
         </w:rPr>
         <w:t xml:space="preserve">. </w:t>
       </w:r>
+      <w:r>
+        <w:rPr>
+          <w:iCs/>
+          <w:lang w:val="en-US"/>
+        </w:rPr>
+        <w:t xml:space="preserve"> </w:t>
+      </w:r>
     </w:p>
     <w:p>
       <w:pPr>
@@ -1055,208 +1368,7 @@
       <w:r>
         <w:rPr>
           <w:iCs/>
-          <w:lang w:val="en-US"/>
-        </w:rPr>
-        <w:t xml:space="preserve">About the other concern, we did not include </w:t>
-      </w:r>
-      <w:r>
-        <w:rPr>
-          <w:iCs/>
-          <w:lang w:val="en-US"/>
-        </w:rPr>
-        <w:t xml:space="preserve">the beta plots </w:t>
-      </w:r>
-      <w:r>
-        <w:rPr>
-          <w:iCs/>
-          <w:lang w:val="en-US"/>
-        </w:rPr>
-        <w:t>because</w:t>
-      </w:r>
-      <w:r>
-        <w:rPr>
-          <w:iCs/>
-          <w:lang w:val="en-US"/>
-        </w:rPr>
-        <w:t xml:space="preserve"> beta time variation</w:t>
-      </w:r>
-      <w:r>
-        <w:rPr>
-          <w:iCs/>
-          <w:lang w:val="en-US"/>
-        </w:rPr>
-        <w:t xml:space="preserve"> </w:t>
-      </w:r>
-      <w:r>
-        <w:rPr>
-          <w:iCs/>
-          <w:lang w:val="en-US"/>
-        </w:rPr>
-        <w:t>has</w:t>
-      </w:r>
-      <w:r>
-        <w:rPr>
-          <w:iCs/>
-          <w:lang w:val="en-US"/>
-        </w:rPr>
-        <w:t xml:space="preserve"> the same tendency as V variation, and they are </w:t>
-      </w:r>
-      <w:r>
-        <w:rPr>
-          <w:iCs/>
-          <w:lang w:val="en-US"/>
-        </w:rPr>
-        <w:t>less informative than V plots as the error of beta</w:t>
-      </w:r>
-      <w:bookmarkStart w:id="0" w:name="_GoBack"/>
-      <w:bookmarkEnd w:id="0"/>
-      <w:r>
-        <w:rPr>
-          <w:iCs/>
-          <w:lang w:val="en-US"/>
-        </w:rPr>
-        <w:t xml:space="preserve"> is often </w:t>
-      </w:r>
-      <w:r>
-        <w:rPr>
-          <w:iCs/>
-          <w:lang w:val="en-US"/>
-        </w:rPr>
-        <w:t>higher in proportion to V.</w:t>
-      </w:r>
-      <w:r>
-        <w:rPr>
-          <w:iCs/>
-          <w:lang w:val="en-US"/>
-        </w:rPr>
-        <w:t xml:space="preserve"> To show this point, please observe the image below.</w:t>
-      </w:r>
-      <w:r>
-        <w:rPr>
-          <w:iCs/>
-          <w:lang w:val="en-US"/>
-        </w:rPr>
-        <w:t xml:space="preserve"> </w:t>
-      </w:r>
-    </w:p>
-    <w:p>
-      <w:pPr>
-        <w:pStyle w:val="Prrafodelista"/>
-        <w:rPr>
-          <w:iCs/>
-          <w:lang w:val="en-US"/>
-        </w:rPr>
-      </w:pPr>
-      <w:r>
-        <w:rPr>
-          <w:iCs/>
-          <w:lang w:val="en-US"/>
-        </w:rPr>
-        <w:t xml:space="preserve">Also, as in the phase transition we are showing F and V axis, </w:t>
-      </w:r>
-      <w:r>
-        <w:rPr>
-          <w:iCs/>
-          <w:lang w:val="en-US"/>
-        </w:rPr>
-        <w:t>showing the phase transitions we see in the time dependence of V plots. Anyway,</w:t>
-      </w:r>
-      <w:r>
-        <w:rPr>
-          <w:iCs/>
-          <w:lang w:val="en-US"/>
-        </w:rPr>
-        <w:t xml:space="preserve"> </w:t>
-      </w:r>
-      <w:r>
-        <w:rPr>
-          <w:iCs/>
-          <w:lang w:val="en-US"/>
-        </w:rPr>
-        <w:t>w</w:t>
-      </w:r>
-      <w:r>
-        <w:rPr>
-          <w:iCs/>
-          <w:lang w:val="en-US"/>
-        </w:rPr>
-        <w:t xml:space="preserve">e plan to study also beta variations in the future. As this </w:t>
-      </w:r>
-      <w:r>
-        <w:rPr>
-          <w:iCs/>
-          <w:lang w:val="en-US"/>
-        </w:rPr>
-        <w:t>may lead to confusion</w:t>
-      </w:r>
-      <w:r>
-        <w:rPr>
-          <w:iCs/>
-          <w:lang w:val="en-US"/>
-        </w:rPr>
-        <w:t>,</w:t>
-      </w:r>
-      <w:r>
-        <w:rPr>
-          <w:iCs/>
-          <w:lang w:val="en-US"/>
-        </w:rPr>
-        <w:t xml:space="preserve"> now</w:t>
-      </w:r>
-      <w:r>
-        <w:rPr>
-          <w:iCs/>
-          <w:lang w:val="en-US"/>
-        </w:rPr>
-        <w:t xml:space="preserve"> we </w:t>
-      </w:r>
-      <w:r>
-        <w:rPr>
-          <w:iCs/>
-          <w:lang w:val="en-US"/>
-        </w:rPr>
-        <w:t xml:space="preserve">only say in the text that we measured V variations over time. </w:t>
-      </w:r>
-    </w:p>
-    <w:p>
-      <w:pPr>
-        <w:pStyle w:val="Prrafodelista"/>
-        <w:rPr>
-          <w:iCs/>
-          <w:lang w:val="en-US"/>
-        </w:rPr>
-      </w:pPr>
-    </w:p>
-    <w:p>
-      <w:pPr>
-        <w:pStyle w:val="Prrafodelista"/>
-        <w:rPr>
-          <w:iCs/>
-          <w:lang w:val="en-US"/>
-        </w:rPr>
-      </w:pPr>
-    </w:p>
-    <w:p>
-      <w:pPr>
-        <w:pStyle w:val="Prrafodelista"/>
-        <w:rPr>
-          <w:iCs/>
-          <w:lang w:val="en-US"/>
-        </w:rPr>
-      </w:pPr>
-    </w:p>
-    <w:p>
-      <w:pPr>
-        <w:pStyle w:val="Prrafodelista"/>
-        <w:rPr>
-          <w:iCs/>
-          <w:lang w:val="en-US"/>
-        </w:rPr>
-      </w:pPr>
-      <w:r>
-        <w:rPr>
-          <w:iCs/>
-          <w:lang w:val="en-US"/>
+          <w:noProof/>
         </w:rPr>
         <w:drawing>
           <wp:inline distT="0" distB="0" distL="0" distR="0" wp14:anchorId="3BB34DAC" wp14:editId="3F0FD73B">
@@ -1295,10 +1407,260 @@
         </w:drawing>
       </w:r>
     </w:p>
+    <w:p>
+      <w:pPr>
+        <w:pStyle w:val="Prrafodelista"/>
+        <w:rPr>
+          <w:iCs/>
+          <w:lang w:val="en-US"/>
+        </w:rPr>
+      </w:pPr>
+    </w:p>
+    <w:p>
+      <w:pPr>
+        <w:pStyle w:val="Prrafodelista"/>
+        <w:rPr>
+          <w:iCs/>
+          <w:lang w:val="en-US"/>
+        </w:rPr>
+      </w:pPr>
+    </w:p>
+    <w:p>
+      <w:pPr>
+        <w:pStyle w:val="Prrafodelista"/>
+        <w:rPr>
+          <w:iCs/>
+          <w:lang w:val="en-US"/>
+        </w:rPr>
+      </w:pPr>
+    </w:p>
+    <w:p>
+      <w:pPr>
+        <w:pStyle w:val="Prrafodelista"/>
+        <w:rPr>
+          <w:iCs/>
+          <w:lang w:val="en-US"/>
+        </w:rPr>
+      </w:pPr>
+    </w:p>
+    <w:p>
+      <w:pPr>
+        <w:pStyle w:val="Prrafodelista"/>
+        <w:rPr>
+          <w:iCs/>
+          <w:lang w:val="en-US"/>
+        </w:rPr>
+      </w:pPr>
+    </w:p>
+    <w:p>
+      <w:pPr>
+        <w:pStyle w:val="Prrafodelista"/>
+        <w:rPr>
+          <w:iCs/>
+          <w:lang w:val="en-US"/>
+        </w:rPr>
+      </w:pPr>
+    </w:p>
+    <w:p>
+      <w:pPr>
+        <w:pStyle w:val="Prrafodelista"/>
+        <w:rPr>
+          <w:iCs/>
+          <w:lang w:val="en-US"/>
+        </w:rPr>
+      </w:pPr>
+    </w:p>
+    <w:p>
+      <w:pPr>
+        <w:pStyle w:val="Prrafodelista"/>
+        <w:rPr>
+          <w:iCs/>
+          <w:lang w:val="en-US"/>
+        </w:rPr>
+      </w:pPr>
+    </w:p>
+    <w:p>
+      <w:pPr>
+        <w:pStyle w:val="Prrafodelista"/>
+        <w:rPr>
+          <w:iCs/>
+          <w:lang w:val="en-US"/>
+        </w:rPr>
+      </w:pPr>
+    </w:p>
+    <w:p>
+      <w:pPr>
+        <w:pStyle w:val="Prrafodelista"/>
+        <w:rPr>
+          <w:iCs/>
+          <w:lang w:val="en-US"/>
+        </w:rPr>
+      </w:pPr>
+    </w:p>
+    <w:p>
+      <w:pPr>
+        <w:pStyle w:val="Prrafodelista"/>
+        <w:rPr>
+          <w:iCs/>
+          <w:lang w:val="en-US"/>
+        </w:rPr>
+      </w:pPr>
+    </w:p>
+    <w:p>
+      <w:pPr>
+        <w:pStyle w:val="Prrafodelista"/>
+        <w:rPr>
+          <w:iCs/>
+          <w:lang w:val="en-US"/>
+        </w:rPr>
+      </w:pPr>
+    </w:p>
+    <w:p>
+      <w:pPr>
+        <w:pStyle w:val="Prrafodelista"/>
+        <w:rPr>
+          <w:iCs/>
+          <w:lang w:val="en-US"/>
+        </w:rPr>
+      </w:pPr>
+    </w:p>
+    <w:p>
+      <w:pPr>
+        <w:pStyle w:val="Prrafodelista"/>
+        <w:rPr>
+          <w:iCs/>
+          <w:lang w:val="en-US"/>
+        </w:rPr>
+      </w:pPr>
+    </w:p>
+    <w:p>
+      <w:pPr>
+        <w:pStyle w:val="Prrafodelista"/>
+        <w:rPr>
+          <w:iCs/>
+          <w:lang w:val="en-US"/>
+        </w:rPr>
+      </w:pPr>
+    </w:p>
+    <w:p>
+      <w:pPr>
+        <w:pStyle w:val="Prrafodelista"/>
+        <w:rPr>
+          <w:iCs/>
+          <w:lang w:val="en-US"/>
+        </w:rPr>
+      </w:pPr>
+    </w:p>
+    <w:p>
+      <w:pPr>
+        <w:pStyle w:val="Prrafodelista"/>
+        <w:rPr>
+          <w:iCs/>
+          <w:lang w:val="en-US"/>
+        </w:rPr>
+      </w:pPr>
+    </w:p>
+    <w:p>
+      <w:pPr>
+        <w:pStyle w:val="Prrafodelista"/>
+        <w:rPr>
+          <w:iCs/>
+          <w:lang w:val="en-US"/>
+        </w:rPr>
+      </w:pPr>
+      <w:r>
+        <w:rPr>
+          <w:iCs/>
+          <w:lang w:val="en-US"/>
+        </w:rPr>
+        <w:t>Fem</w:t>
+      </w:r>
+      <w:r>
+        <w:rPr>
+          <w:iCs/>
+          <w:lang w:val="en-US"/>
+        </w:rPr>
+        <w:t xml:space="preserve">ale’s gut from Caporaso </w:t>
+      </w:r>
+      <w:r>
+        <w:rPr>
+          <w:i/>
+          <w:iCs/>
+          <w:lang w:val="en-US"/>
+        </w:rPr>
+        <w:t>et al</w:t>
+      </w:r>
+      <w:r>
+        <w:rPr>
+          <w:iCs/>
+          <w:lang w:val="en-US"/>
+        </w:rPr>
+        <w:t>., article</w:t>
+      </w:r>
+    </w:p>
+    <w:p>
+      <w:pPr>
+        <w:pStyle w:val="Prrafodelista"/>
+        <w:rPr>
+          <w:iCs/>
+          <w:lang w:val="en-US"/>
+        </w:rPr>
+      </w:pPr>
+    </w:p>
+    <w:p>
+      <w:pPr>
+        <w:pStyle w:val="Prrafodelista"/>
+        <w:rPr>
+          <w:iCs/>
+          <w:lang w:val="en-US"/>
+        </w:rPr>
+      </w:pPr>
+      <w:r>
+        <w:rPr>
+          <w:iCs/>
+          <w:lang w:val="en-US"/>
+        </w:rPr>
+        <w:drawing>
+          <wp:inline distT="0" distB="0" distL="0" distR="0" wp14:anchorId="5BE888A6" wp14:editId="11F0406D">
+            <wp:extent cx="3821679" cy="3789680"/>
+            <wp:effectExtent l="0" t="0" r="0" b="0"/>
+            <wp:docPr id="2" name="Imagen 2"/>
+            <wp:cNvGraphicFramePr>
+              <a:graphicFrameLocks xmlns:a="http://schemas.openxmlformats.org/drawingml/2006/main" noChangeAspect="1"/>
+            </wp:cNvGraphicFramePr>
+            <a:graphic xmlns:a="http://schemas.openxmlformats.org/drawingml/2006/main">
+              <a:graphicData uri="http://schemas.openxmlformats.org/drawingml/2006/picture">
+                <pic:pic xmlns:pic="http://schemas.openxmlformats.org/drawingml/2006/picture">
+                  <pic:nvPicPr>
+                    <pic:cNvPr id="1" name=""/>
+                    <pic:cNvPicPr/>
+                  </pic:nvPicPr>
+                  <pic:blipFill>
+                    <a:blip r:embed="rId8"/>
+                    <a:stretch>
+                      <a:fillRect/>
+                    </a:stretch>
+                  </pic:blipFill>
+                  <pic:spPr>
+                    <a:xfrm>
+                      <a:off x="0" y="0"/>
+                      <a:ext cx="3835224" cy="3803111"/>
+                    </a:xfrm>
+                    <a:prstGeom prst="rect">
+                      <a:avLst/>
+                    </a:prstGeom>
+                  </pic:spPr>
+                </pic:pic>
+              </a:graphicData>
+            </a:graphic>
+          </wp:inline>
+        </w:drawing>
+      </w:r>
+    </w:p>
     <w:sectPr>
-      <w:footerReference w:type="even" r:id="rId8"/>
-      <w:footerReference w:type="default" r:id="rId9"/>
-      <w:footerReference w:type="first" r:id="rId10"/>
+      <w:footerReference w:type="even" r:id="rId9"/>
+      <w:footerReference w:type="default" r:id="rId10"/>
+      <w:footerReference w:type="first" r:id="rId11"/>
       <w:pgSz w:w="12240" w:h="15840"/>
       <w:pgMar w:top="1417" w:right="1701" w:bottom="1417" w:left="1701" w:header="708" w:footer="708" w:gutter="0"/>
       <w:cols w:space="708"/>
@@ -1409,7 +1771,7 @@
         <w:noProof/>
         <w:lang w:val="en-US"/>
       </w:rPr>
-      <w:t>4</w:t>
+      <w:t>2</w:t>
     </w:r>
     <w:r>
       <w:rPr>
@@ -1449,7 +1811,7 @@
         <w:noProof/>
         <w:lang w:val="en-US"/>
       </w:rPr>
-      <w:t>4</w:t>
+      <w:t>6</w:t>
     </w:r>
     <w:r>
       <w:rPr>
@@ -2426,7 +2788,7 @@
   <w:abstractNum w:abstractNumId="6">
     <w:nsid w:val="149A14C4"/>
     <w:multiLevelType w:val="hybridMultilevel"/>
-    <w:tmpl w:val="9702A7DA"/>
+    <w:tmpl w:val="62AA91F0"/>
     <w:lvl w:ilvl="0" w:tplc="040A0001">
       <w:start w:val="1"/>
       <w:numFmt w:val="bullet"/>

</xml_diff>

<commit_message>
minor modifications in the text and the response
</commit_message>
<xml_diff>
--- a/mSystems/rev2/Response to Reviewer Comments.docx
+++ b/mSystems/rev2/Response to Reviewer Comments.docx
@@ -721,17 +721,7 @@
           <w:lang w:val="en-US"/>
         </w:rPr>
         <w:br/>
-        <w:t>line 90: You seem to be saying that microbial dynamics 'affect' host health status. But I saw no attempt to infer cau</w:t>
-      </w:r>
-      <w:bookmarkStart w:id="0" w:name="_GoBack"/>
-      <w:bookmarkEnd w:id="0"/>
-      <w:r>
-        <w:rPr>
-          <w:i/>
-          <w:iCs/>
-          <w:lang w:val="en-US"/>
-        </w:rPr>
-        <w:t>sality in your results section. Be careful about implying causality.</w:t>
+        <w:t>line 90: You seem to be saying that microbial dynamics 'affect' host health status. But I saw no attempt to infer causality in your results section. Be careful about implying causality.</w:t>
       </w:r>
       <w:r>
         <w:rPr>
@@ -1093,19 +1083,23 @@
           <w:numId w:val="16"/>
         </w:numPr>
         <w:rPr>
-          <w:i/>
-          <w:iCs/>
-          <w:highlight w:val="yellow"/>
-          <w:lang w:val="en-US"/>
-        </w:rPr>
-      </w:pPr>
-      <w:r>
-        <w:rPr>
-          <w:iCs/>
-          <w:highlight w:val="yellow"/>
-          <w:lang w:val="en-US"/>
-        </w:rPr>
-        <w:t xml:space="preserve">Look for this. </w:t>
+          <w:iCs/>
+          <w:lang w:val="en-US"/>
+        </w:rPr>
+      </w:pPr>
+      <w:r>
+        <w:rPr>
+          <w:iCs/>
+          <w:lang w:val="en-US"/>
+        </w:rPr>
+        <w:t xml:space="preserve">We have not found any reference in the literature referring to the fitness as the recovery half-live. </w:t>
+      </w:r>
+      <w:r>
+        <w:rPr>
+          <w:iCs/>
+          <w:lang w:val="en-US"/>
+        </w:rPr>
+        <w:t xml:space="preserve">That part in the text was introduced in order to clarify the physical properties of F. </w:t>
       </w:r>
     </w:p>
     <w:p>
@@ -1152,7 +1146,28 @@
           <w:iCs/>
           <w:lang w:val="en-US"/>
         </w:rPr>
-        <w:t xml:space="preserve">Yes, the V and beta parameters of both parts are equivalent. We have explicitly written it when introducing the Langevin Equation. We find that V and beta are positively correlated, as shown in Figure 2. F is little correlated with the actual V and beta, and depends mostly on the history of interactions microbiota-host. </w:t>
+        <w:t xml:space="preserve">Yes, the V and beta parameters of both parts are equivalent. We have explicitly written it when introducing the Langevin Equation. We find that V and beta are positively correlated, as shown in Figure 2. F is little correlated with the actual V and beta, and depends mostly on the history of </w:t>
+      </w:r>
+      <w:r>
+        <w:rPr>
+          <w:iCs/>
+          <w:lang w:val="en-US"/>
+        </w:rPr>
+        <w:t>microbiota-host</w:t>
+      </w:r>
+      <w:r>
+        <w:rPr>
+          <w:iCs/>
+          <w:lang w:val="en-US"/>
+        </w:rPr>
+        <w:t xml:space="preserve"> </w:t>
+      </w:r>
+      <w:r>
+        <w:rPr>
+          <w:iCs/>
+          <w:lang w:val="en-US"/>
+        </w:rPr>
+        <w:t xml:space="preserve">interactions. </w:t>
       </w:r>
     </w:p>
     <w:p>
@@ -1249,7 +1264,30 @@
           <w:iCs/>
           <w:lang w:val="en-US"/>
         </w:rPr>
-        <w:t xml:space="preserve">Correct. We have changed it in Figure 6. Beta plots are less informative given present errors because the central values change less in beta than in V, </w:t>
+        <w:t>Correct. W</w:t>
+      </w:r>
+      <w:bookmarkStart w:id="0" w:name="_GoBack"/>
+      <w:bookmarkEnd w:id="0"/>
+      <w:r>
+        <w:rPr>
+          <w:iCs/>
+          <w:lang w:val="en-US"/>
+        </w:rPr>
+        <w:t xml:space="preserve">e have changed it in </w:t>
+      </w:r>
+      <w:r>
+        <w:rPr>
+          <w:iCs/>
+          <w:lang w:val="en-US"/>
+        </w:rPr>
+        <w:t>the results section</w:t>
+      </w:r>
+      <w:r>
+        <w:rPr>
+          <w:iCs/>
+          <w:lang w:val="en-US"/>
+        </w:rPr>
+        <w:t xml:space="preserve">. Beta plots are less informative given present errors because the central values change less in beta than in V, </w:t>
       </w:r>
       <w:r>
         <w:rPr>
@@ -1771,7 +1809,7 @@
         <w:noProof/>
         <w:lang w:val="en-US"/>
       </w:rPr>
-      <w:t>2</w:t>
+      <w:t>5</w:t>
     </w:r>
     <w:r>
       <w:rPr>

</xml_diff>

<commit_message>
mSys: several figs&text changes which lead to REV2 DRAFT delta
On branch master changes to be committed:
	modified:   Response to Reviewer Comments.docx
	modified:   figs/Fig1.eps
	modified:   figs/Fig4.eps
	modified:   figs/Fig5.eps
	new file:   figs/HostLifeStyle_StoolA_day72to122_abroad_TAILLESS_Rank.pdf
	new file:   figs/HostLifeStyle_h_StoolA_day0to70_before_TAILLESS_Rank.pdf
	new file:   figs/HostLifeStyle_h_StoolA_day123to256_returned_TAILLESS_Rank.pdf
	new file:   figs/HostLifeStyle_h_StoolA_day257to364_after_TAILLESS_Rank.pdf
	modified:   figs/_ed_Fig1.pdf
	modified:   figs/_ed_supfig_taxlev2.pdf
	modified:   figs/supfig_corrank_HLS_StoolA_after.eps
	modified:   figs/supfig_corrank_HLS_StoolA_before.eps
	modified:   figs/supfig_taxlev2.eps
	modified:   mSys_MAIN_rev2.pdf
	modified:   mSys_MAIN_rev2.tex
	modified:   mSys_MandM_rev2.tex
	modified:   mSys_discussion_rev2.tex
	modified:   mSys_intro_rev2.tex
	modified:   mSys_results_rev2.tex
</commit_message>
<xml_diff>
--- a/mSystems/rev2/Response to Reviewer Comments.docx
+++ b/mSystems/rev2/Response to Reviewer Comments.docx
@@ -4,7 +4,7 @@
   <w:body>
     <w:p>
       <w:pPr>
-        <w:pStyle w:val="Puesto"/>
+        <w:pStyle w:val="Title"/>
         <w:rPr>
           <w:lang w:val="en-US"/>
         </w:rPr>
@@ -23,21 +23,21 @@
       </w:r>
       <w:r>
         <w:rPr>
-          <w:rStyle w:val="SubttuloCar"/>
+          <w:rStyle w:val="SubtitleChar"/>
           <w:lang w:val="en-US"/>
         </w:rPr>
         <w:t>(</w:t>
       </w:r>
       <w:r>
         <w:rPr>
-          <w:rStyle w:val="SubttuloCar"/>
+          <w:rStyle w:val="SubtitleChar"/>
           <w:lang w:val="en-US"/>
         </w:rPr>
         <w:t>mSystems00144-16R2</w:t>
       </w:r>
       <w:r>
         <w:rPr>
-          <w:rStyle w:val="SubttuloCar"/>
+          <w:rStyle w:val="SubtitleChar"/>
           <w:lang w:val="en-US"/>
         </w:rPr>
         <w:t>)</w:t>
@@ -74,7 +74,19 @@
         <w:rPr>
           <w:lang w:val="en-US"/>
         </w:rPr>
-        <w:t xml:space="preserve">We thank the </w:t>
+        <w:t>We</w:t>
+      </w:r>
+      <w:r>
+        <w:rPr>
+          <w:lang w:val="en-US"/>
+        </w:rPr>
+        <w:t xml:space="preserve"> would like to</w:t>
+      </w:r>
+      <w:r>
+        <w:rPr>
+          <w:lang w:val="en-US"/>
+        </w:rPr>
+        <w:t xml:space="preserve"> thank the </w:t>
       </w:r>
       <w:r>
         <w:rPr>
@@ -104,7 +116,19 @@
         <w:rPr>
           <w:lang w:val="en-US"/>
         </w:rPr>
-        <w:t xml:space="preserve">really helpful to complete our work and make it clear. </w:t>
+        <w:t>really helpful to complete our work and make it clear</w:t>
+      </w:r>
+      <w:r>
+        <w:rPr>
+          <w:lang w:val="en-US"/>
+        </w:rPr>
+        <w:t>er</w:t>
+      </w:r>
+      <w:r>
+        <w:rPr>
+          <w:lang w:val="en-US"/>
+        </w:rPr>
+        <w:t xml:space="preserve">. </w:t>
       </w:r>
     </w:p>
     <w:p>
@@ -283,7 +307,7 @@
     </w:p>
     <w:p>
       <w:pPr>
-        <w:pStyle w:val="Prrafodelista"/>
+        <w:pStyle w:val="ListParagraph"/>
         <w:numPr>
           <w:ilvl w:val="0"/>
           <w:numId w:val="16"/>
@@ -329,7 +353,7 @@
     </w:p>
     <w:p>
       <w:pPr>
-        <w:pStyle w:val="Prrafodelista"/>
+        <w:pStyle w:val="ListParagraph"/>
         <w:numPr>
           <w:ilvl w:val="0"/>
           <w:numId w:val="16"/>
@@ -375,7 +399,7 @@
     </w:p>
     <w:p>
       <w:pPr>
-        <w:pStyle w:val="Prrafodelista"/>
+        <w:pStyle w:val="ListParagraph"/>
         <w:numPr>
           <w:ilvl w:val="0"/>
           <w:numId w:val="16"/>
@@ -422,7 +446,7 @@
     </w:p>
     <w:p>
       <w:pPr>
-        <w:pStyle w:val="Prrafodelista"/>
+        <w:pStyle w:val="ListParagraph"/>
         <w:numPr>
           <w:ilvl w:val="0"/>
           <w:numId w:val="16"/>
@@ -468,7 +492,7 @@
     </w:p>
     <w:p>
       <w:pPr>
-        <w:pStyle w:val="Prrafodelista"/>
+        <w:pStyle w:val="ListParagraph"/>
         <w:numPr>
           <w:ilvl w:val="0"/>
           <w:numId w:val="16"/>
@@ -515,7 +539,7 @@
     </w:p>
     <w:p>
       <w:pPr>
-        <w:pStyle w:val="Prrafodelista"/>
+        <w:pStyle w:val="ListParagraph"/>
         <w:numPr>
           <w:ilvl w:val="0"/>
           <w:numId w:val="16"/>
@@ -531,7 +555,42 @@
           <w:iCs/>
           <w:lang w:val="en-US"/>
         </w:rPr>
-        <w:t>Done</w:t>
+        <w:t>The</w:t>
+      </w:r>
+      <w:r>
+        <w:rPr>
+          <w:iCs/>
+          <w:lang w:val="en-US"/>
+        </w:rPr>
+        <w:t>s</w:t>
+      </w:r>
+      <w:r>
+        <w:rPr>
+          <w:iCs/>
+          <w:lang w:val="en-US"/>
+        </w:rPr>
+        <w:t>e</w:t>
+      </w:r>
+      <w:r>
+        <w:rPr>
+          <w:iCs/>
+          <w:lang w:val="en-US"/>
+        </w:rPr>
+        <w:t xml:space="preserve"> lines have been rewritten</w:t>
+      </w:r>
+      <w:r>
+        <w:rPr>
+          <w:iCs/>
+          <w:lang w:val="en-US"/>
+        </w:rPr>
+        <w:t xml:space="preserve"> attending to these suggestions</w:t>
+      </w:r>
+      <w:r>
+        <w:rPr>
+          <w:iCs/>
+          <w:lang w:val="en-US"/>
+        </w:rPr>
+        <w:t>.</w:t>
       </w:r>
       <w:r>
         <w:rPr>
@@ -578,7 +637,7 @@
     </w:p>
     <w:p>
       <w:pPr>
-        <w:pStyle w:val="Prrafodelista"/>
+        <w:pStyle w:val="ListParagraph"/>
         <w:numPr>
           <w:ilvl w:val="0"/>
           <w:numId w:val="16"/>
@@ -670,7 +729,7 @@
     </w:p>
     <w:p>
       <w:pPr>
-        <w:pStyle w:val="Prrafodelista"/>
+        <w:pStyle w:val="ListParagraph"/>
         <w:numPr>
           <w:ilvl w:val="0"/>
           <w:numId w:val="16"/>
@@ -734,7 +793,7 @@
     </w:p>
     <w:p>
       <w:pPr>
-        <w:pStyle w:val="Prrafodelista"/>
+        <w:pStyle w:val="ListParagraph"/>
         <w:numPr>
           <w:ilvl w:val="0"/>
           <w:numId w:val="16"/>
@@ -750,7 +809,35 @@
           <w:iCs/>
           <w:lang w:val="en-US"/>
         </w:rPr>
-        <w:t xml:space="preserve">Your point is right, and it has been changed to avoid </w:t>
+        <w:t xml:space="preserve">Your point is </w:t>
+      </w:r>
+      <w:r>
+        <w:rPr>
+          <w:iCs/>
+          <w:lang w:val="en-US"/>
+        </w:rPr>
+        <w:t xml:space="preserve">totally </w:t>
+      </w:r>
+      <w:r>
+        <w:rPr>
+          <w:iCs/>
+          <w:lang w:val="en-US"/>
+        </w:rPr>
+        <w:t>right. The text</w:t>
+      </w:r>
+      <w:r>
+        <w:rPr>
+          <w:iCs/>
+          <w:lang w:val="en-US"/>
+        </w:rPr>
+        <w:t xml:space="preserve"> has been changed to avoid </w:t>
+      </w:r>
+      <w:r>
+        <w:rPr>
+          <w:iCs/>
+          <w:lang w:val="en-US"/>
+        </w:rPr>
+        <w:t xml:space="preserve">implying </w:t>
       </w:r>
       <w:r>
         <w:rPr>
@@ -796,7 +883,7 @@
     </w:p>
     <w:p>
       <w:pPr>
-        <w:pStyle w:val="Prrafodelista"/>
+        <w:pStyle w:val="ListParagraph"/>
         <w:numPr>
           <w:ilvl w:val="0"/>
           <w:numId w:val="16"/>
@@ -820,15 +907,13 @@
         </w:rPr>
         <w:t xml:space="preserve"> We have added further explanations in the results section.</w:t>
       </w:r>
-    </w:p>
-    <w:p>
-      <w:pPr>
-        <w:pStyle w:val="Prrafodelista"/>
-        <w:rPr>
-          <w:iCs/>
-          <w:lang w:val="en-US"/>
-        </w:rPr>
-      </w:pPr>
+      <w:r>
+        <w:rPr>
+          <w:iCs/>
+          <w:lang w:val="en-US"/>
+        </w:rPr>
+        <w:t xml:space="preserve"> </w:t>
+      </w:r>
       <w:r>
         <w:rPr>
           <w:iCs/>
@@ -853,7 +938,7 @@
     </w:p>
     <w:p>
       <w:pPr>
-        <w:pStyle w:val="Prrafodelista"/>
+        <w:pStyle w:val="ListParagraph"/>
         <w:rPr>
           <w:i/>
           <w:iCs/>
@@ -889,7 +974,7 @@
     </w:p>
     <w:p>
       <w:pPr>
-        <w:pStyle w:val="Prrafodelista"/>
+        <w:pStyle w:val="ListParagraph"/>
         <w:numPr>
           <w:ilvl w:val="0"/>
           <w:numId w:val="16"/>
@@ -944,7 +1029,7 @@
     </w:p>
     <w:p>
       <w:pPr>
-        <w:pStyle w:val="Prrafodelista"/>
+        <w:pStyle w:val="ListParagraph"/>
         <w:numPr>
           <w:ilvl w:val="0"/>
           <w:numId w:val="16"/>
@@ -1014,7 +1099,7 @@
     </w:p>
     <w:p>
       <w:pPr>
-        <w:pStyle w:val="Prrafodelista"/>
+        <w:pStyle w:val="ListParagraph"/>
         <w:numPr>
           <w:ilvl w:val="0"/>
           <w:numId w:val="16"/>
@@ -1030,7 +1115,147 @@
           <w:iCs/>
           <w:lang w:val="en-US"/>
         </w:rPr>
-        <w:t>This is not what we find in the data. There is a minimum V and beta for the data of healthy. We only found V and beta smaller than the region of healthy for the kwashiorkor cases, which seems to indicate that microbiota must have a minimum value to be healthy. We find that microbiota tends to have a sufficiently large variability, probably to accommodate the dynamics led by a changing environment.</w:t>
+        <w:t>This is not what we f</w:t>
+      </w:r>
+      <w:r>
+        <w:rPr>
+          <w:iCs/>
+          <w:lang w:val="en-US"/>
+        </w:rPr>
+        <w:t xml:space="preserve">ind </w:t>
+      </w:r>
+      <w:r>
+        <w:rPr>
+          <w:iCs/>
+          <w:lang w:val="en-US"/>
+        </w:rPr>
+        <w:t>in the data. There is a minimum V and beta for the data of healthy</w:t>
+      </w:r>
+      <w:r>
+        <w:rPr>
+          <w:iCs/>
+          <w:lang w:val="en-US"/>
+        </w:rPr>
+        <w:t xml:space="preserve"> individuals</w:t>
+      </w:r>
+      <w:r>
+        <w:rPr>
+          <w:iCs/>
+          <w:lang w:val="en-US"/>
+        </w:rPr>
+        <w:t xml:space="preserve">. We </w:t>
+      </w:r>
+      <w:r>
+        <w:rPr>
+          <w:iCs/>
+          <w:lang w:val="en-US"/>
+        </w:rPr>
+        <w:t>obtain</w:t>
+      </w:r>
+      <w:r>
+        <w:rPr>
+          <w:iCs/>
+          <w:lang w:val="en-US"/>
+        </w:rPr>
+        <w:t xml:space="preserve"> V and beta smaller than the region of healthy for the kwashiorkor cases, which seems to indicate that microbiota must have a minimum value to be healthy. </w:t>
+      </w:r>
+      <w:r>
+        <w:rPr>
+          <w:iCs/>
+          <w:lang w:val="en-US"/>
+        </w:rPr>
+        <w:t>So, w</w:t>
+      </w:r>
+      <w:r>
+        <w:rPr>
+          <w:iCs/>
+          <w:lang w:val="en-US"/>
+        </w:rPr>
+        <w:t>e find that microbiota tends to have a sufficiently large variability, probably to accommodate the dynamics led by a changing environment.</w:t>
+      </w:r>
+      <w:r>
+        <w:rPr>
+          <w:iCs/>
+          <w:lang w:val="en-US"/>
+        </w:rPr>
+        <w:t xml:space="preserve"> </w:t>
+      </w:r>
+      <w:r>
+        <w:rPr>
+          <w:iCs/>
+          <w:lang w:val="en-US"/>
+        </w:rPr>
+        <w:t xml:space="preserve">In other words, </w:t>
+      </w:r>
+      <w:r>
+        <w:rPr>
+          <w:iCs/>
+          <w:lang w:val="en-US"/>
+        </w:rPr>
+        <w:t>our results</w:t>
+      </w:r>
+      <w:r>
+        <w:rPr>
+          <w:iCs/>
+          <w:lang w:val="en-US"/>
+        </w:rPr>
+        <w:t xml:space="preserve"> </w:t>
+      </w:r>
+      <w:r>
+        <w:rPr>
+          <w:iCs/>
+          <w:lang w:val="en-US"/>
+        </w:rPr>
+        <w:t xml:space="preserve">suggest </w:t>
+      </w:r>
+      <w:r>
+        <w:rPr>
+          <w:iCs/>
+          <w:lang w:val="en-US"/>
+        </w:rPr>
+        <w:t>that</w:t>
+      </w:r>
+      <w:r>
+        <w:rPr>
+          <w:iCs/>
+          <w:lang w:val="en-US"/>
+        </w:rPr>
+        <w:t xml:space="preserve"> a</w:t>
+      </w:r>
+      <w:r>
+        <w:rPr>
+          <w:iCs/>
+          <w:lang w:val="en-US"/>
+        </w:rPr>
+        <w:t xml:space="preserve"> too low variability </w:t>
+      </w:r>
+      <w:r>
+        <w:rPr>
+          <w:iCs/>
+          <w:lang w:val="en-US"/>
+        </w:rPr>
+        <w:t xml:space="preserve">is also </w:t>
+      </w:r>
+      <w:r>
+        <w:rPr>
+          <w:iCs/>
+          <w:lang w:val="en-US"/>
+        </w:rPr>
+        <w:t>related with an</w:t>
+      </w:r>
+      <w:r>
+        <w:rPr>
+          <w:iCs/>
+          <w:lang w:val="en-US"/>
+        </w:rPr>
+        <w:t xml:space="preserve"> unhealthy state</w:t>
+      </w:r>
+      <w:r>
+        <w:rPr>
+          <w:iCs/>
+          <w:lang w:val="en-US"/>
+        </w:rPr>
+        <w:t>.</w:t>
       </w:r>
     </w:p>
     <w:p>
@@ -1077,7 +1302,7 @@
     </w:p>
     <w:p>
       <w:pPr>
-        <w:pStyle w:val="Prrafodelista"/>
+        <w:pStyle w:val="ListParagraph"/>
         <w:numPr>
           <w:ilvl w:val="0"/>
           <w:numId w:val="16"/>
@@ -1092,7 +1317,21 @@
           <w:iCs/>
           <w:lang w:val="en-US"/>
         </w:rPr>
-        <w:t xml:space="preserve">We have not found any reference in the literature referring to the fitness as the recovery half-live. </w:t>
+        <w:t xml:space="preserve">We have not found any reference in the literature referring to the </w:t>
+      </w:r>
+      <w:r>
+        <w:rPr>
+          <w:iCs/>
+          <w:lang w:val="en-US"/>
+        </w:rPr>
+        <w:t>fitness as the recovery half-lif</w:t>
+      </w:r>
+      <w:r>
+        <w:rPr>
+          <w:iCs/>
+          <w:lang w:val="en-US"/>
+        </w:rPr>
+        <w:t xml:space="preserve">e. </w:t>
       </w:r>
       <w:r>
         <w:rPr>
@@ -1130,7 +1369,7 @@
     </w:p>
     <w:p>
       <w:pPr>
-        <w:pStyle w:val="Prrafodelista"/>
+        <w:pStyle w:val="ListParagraph"/>
         <w:numPr>
           <w:ilvl w:val="0"/>
           <w:numId w:val="16"/>
@@ -1153,14 +1392,7 @@
           <w:iCs/>
           <w:lang w:val="en-US"/>
         </w:rPr>
-        <w:t>microbiota-host</w:t>
-      </w:r>
-      <w:r>
-        <w:rPr>
-          <w:iCs/>
-          <w:lang w:val="en-US"/>
-        </w:rPr>
-        <w:t xml:space="preserve"> </w:t>
+        <w:t xml:space="preserve">microbiota-host </w:t>
       </w:r>
       <w:r>
         <w:rPr>
@@ -1193,12 +1425,456 @@
           <w:iCs/>
           <w:lang w:val="en-US"/>
         </w:rPr>
+        <w:t xml:space="preserve"> </w:t>
+      </w:r>
+      <w:r>
+        <w:rPr>
+          <w:i/>
+          <w:iCs/>
+          <w:lang w:val="en-US"/>
+        </w:rPr>
         <w:br/>
       </w:r>
     </w:p>
     <w:p>
       <w:pPr>
-        <w:pStyle w:val="Prrafodelista"/>
+        <w:pStyle w:val="ListParagraph"/>
+        <w:numPr>
+          <w:ilvl w:val="0"/>
+          <w:numId w:val="17"/>
+        </w:numPr>
+        <w:rPr>
+          <w:iCs/>
+          <w:lang w:val="en-US"/>
+        </w:rPr>
+      </w:pPr>
+      <w:r>
+        <w:rPr>
+          <w:iCs/>
+          <w:lang w:val="en-US"/>
+        </w:rPr>
+        <w:t>Rank Variability (RV) and Differences Variability (DV)</w:t>
+      </w:r>
+      <w:r>
+        <w:rPr>
+          <w:iCs/>
+          <w:lang w:val="en-US"/>
+        </w:rPr>
+        <w:t xml:space="preserve"> parameters have been </w:t>
+      </w:r>
+      <w:r>
+        <w:rPr>
+          <w:iCs/>
+          <w:lang w:val="en-US"/>
+        </w:rPr>
+        <w:t>mentioned</w:t>
+      </w:r>
+      <w:r>
+        <w:rPr>
+          <w:iCs/>
+          <w:lang w:val="en-US"/>
+        </w:rPr>
+        <w:t xml:space="preserve"> </w:t>
+      </w:r>
+      <w:r>
+        <w:rPr>
+          <w:iCs/>
+          <w:lang w:val="en-US"/>
+        </w:rPr>
+        <w:t>in the captions of</w:t>
+      </w:r>
+      <w:r>
+        <w:rPr>
+          <w:iCs/>
+          <w:lang w:val="en-US"/>
+        </w:rPr>
+        <w:t xml:space="preserve"> Figure 4, Figure 5, and Supplementary Figures S1 and S2.</w:t>
+      </w:r>
+      <w:r>
+        <w:rPr>
+          <w:iCs/>
+          <w:lang w:val="en-US"/>
+        </w:rPr>
+        <w:t xml:space="preserve"> Together with RSI, the lector is referred to</w:t>
+      </w:r>
+      <w:r>
+        <w:rPr>
+          <w:iCs/>
+          <w:lang w:val="en-US"/>
+        </w:rPr>
+        <w:t xml:space="preserve"> </w:t>
+      </w:r>
+      <w:r>
+        <w:rPr>
+          <w:iCs/>
+          <w:lang w:val="en-US"/>
+        </w:rPr>
+        <w:t>“</w:t>
+      </w:r>
+      <w:r>
+        <w:rPr>
+          <w:iCs/>
+          <w:lang w:val="en-US"/>
+        </w:rPr>
+        <w:t>Rank stability and variability</w:t>
+      </w:r>
+      <w:r>
+        <w:rPr>
+          <w:iCs/>
+          <w:lang w:val="en-US"/>
+        </w:rPr>
+        <w:t>”</w:t>
+      </w:r>
+      <w:r>
+        <w:rPr>
+          <w:iCs/>
+          <w:lang w:val="en-US"/>
+        </w:rPr>
+        <w:t xml:space="preserve"> subsection</w:t>
+      </w:r>
+      <w:r>
+        <w:rPr>
+          <w:iCs/>
+          <w:lang w:val="en-US"/>
+        </w:rPr>
+        <w:t xml:space="preserve"> in Material and </w:t>
+      </w:r>
+      <w:r>
+        <w:rPr>
+          <w:iCs/>
+          <w:lang w:val="en-US"/>
+        </w:rPr>
+        <w:t xml:space="preserve">Methods for details. </w:t>
+      </w:r>
+      <w:r>
+        <w:rPr>
+          <w:iCs/>
+          <w:lang w:val="en-US"/>
+        </w:rPr>
+        <w:t xml:space="preserve">In “Rank stability of the taxa” subsection in Results, we associate the concept of </w:t>
+      </w:r>
+      <w:r>
+        <w:rPr>
+          <w:i/>
+          <w:iCs/>
+          <w:lang w:val="en-US"/>
+        </w:rPr>
+        <w:t>rank-stability islands</w:t>
+      </w:r>
+      <w:r>
+        <w:rPr>
+          <w:iCs/>
+          <w:lang w:val="en-US"/>
+        </w:rPr>
+        <w:t xml:space="preserve"> to medium-ranked taxa whose RSI is roughly over 70%. </w:t>
+      </w:r>
+      <w:r>
+        <w:rPr>
+          <w:iCs/>
+          <w:lang w:val="en-US"/>
+        </w:rPr>
+        <w:t>In addition</w:t>
+      </w:r>
+      <w:r>
+        <w:rPr>
+          <w:iCs/>
+          <w:lang w:val="en-US"/>
+        </w:rPr>
+        <w:t>,</w:t>
+      </w:r>
+      <w:r>
+        <w:rPr>
+          <w:iCs/>
+          <w:lang w:val="en-US"/>
+        </w:rPr>
+        <w:t xml:space="preserve"> to represent RSI both by numeric value (in percentage terms) and by a colormap</w:t>
+      </w:r>
+      <w:r>
+        <w:rPr>
+          <w:iCs/>
+          <w:lang w:val="en-US"/>
+        </w:rPr>
+        <w:t xml:space="preserve"> </w:t>
+      </w:r>
+      <w:r>
+        <w:rPr>
+          <w:iCs/>
+          <w:lang w:val="en-US"/>
+        </w:rPr>
+        <w:t>scale</w:t>
+      </w:r>
+      <w:r>
+        <w:rPr>
+          <w:iCs/>
+          <w:lang w:val="en-US"/>
+        </w:rPr>
+        <w:t xml:space="preserve">, </w:t>
+      </w:r>
+      <w:r>
+        <w:rPr>
+          <w:iCs/>
+          <w:lang w:val="en-US"/>
+        </w:rPr>
+        <w:t xml:space="preserve">following the Reviewer suggestions, we have substituted the </w:t>
+      </w:r>
+      <w:r>
+        <w:rPr>
+          <w:iCs/>
+          <w:lang w:val="en-US"/>
+        </w:rPr>
+        <w:t>overall</w:t>
+      </w:r>
+      <w:r>
+        <w:rPr>
+          <w:iCs/>
+          <w:lang w:val="en-US"/>
+        </w:rPr>
+        <w:t xml:space="preserve"> rank colorbar (it was </w:t>
+      </w:r>
+      <w:r>
+        <w:rPr>
+          <w:iCs/>
+          <w:lang w:val="en-US"/>
+        </w:rPr>
+        <w:t xml:space="preserve">dispensable as it was </w:t>
+      </w:r>
+      <w:r>
+        <w:rPr>
+          <w:iCs/>
+          <w:lang w:val="en-US"/>
+        </w:rPr>
+        <w:t xml:space="preserve">just </w:t>
+      </w:r>
+      <w:r>
+        <w:rPr>
+          <w:iCs/>
+          <w:lang w:val="en-US"/>
+        </w:rPr>
+        <w:t xml:space="preserve">showing the </w:t>
+      </w:r>
+      <w:r>
+        <w:rPr>
+          <w:iCs/>
+          <w:lang w:val="en-US"/>
+        </w:rPr>
+        <w:t>colormap</w:t>
+      </w:r>
+      <w:r>
+        <w:rPr>
+          <w:iCs/>
+          <w:lang w:val="en-US"/>
+        </w:rPr>
+        <w:t xml:space="preserve"> used</w:t>
+      </w:r>
+      <w:r>
+        <w:rPr>
+          <w:iCs/>
+          <w:lang w:val="en-US"/>
+        </w:rPr>
+        <w:t>)</w:t>
+      </w:r>
+      <w:r>
+        <w:rPr>
+          <w:iCs/>
+          <w:lang w:val="en-US"/>
+        </w:rPr>
+        <w:t xml:space="preserve"> by a line-plot showing the RSI on the x-axis for the elements ordered by global rank in the y-axis (so that the criteria for the order of the elements in the Figures has been kept). In this line-plot, the x-axis maximum value is 100%. The x-axis minimum value has been chosen as the lower RSI for the taxa shown, </w:t>
+      </w:r>
+      <w:r>
+        <w:rPr>
+          <w:iCs/>
+          <w:lang w:val="en-US"/>
+        </w:rPr>
+        <w:t>in percentage terms</w:t>
+      </w:r>
+      <w:r>
+        <w:rPr>
+          <w:iCs/>
+          <w:lang w:val="en-US"/>
+        </w:rPr>
+        <w:t xml:space="preserve"> and floored to the nearest integer.</w:t>
+      </w:r>
+      <w:r>
+        <w:rPr>
+          <w:iCs/>
+          <w:lang w:val="en-US"/>
+        </w:rPr>
+        <w:t xml:space="preserve"> Thanks to this new representation suggested by the Reviewer, we can observe a quasi-lineal decay </w:t>
+      </w:r>
+      <w:r>
+        <w:rPr>
+          <w:iCs/>
+          <w:lang w:val="en-US"/>
+        </w:rPr>
+        <w:t xml:space="preserve">in RSI as </w:t>
+      </w:r>
+      <w:r>
+        <w:rPr>
+          <w:iCs/>
+          <w:lang w:val="en-US"/>
+        </w:rPr>
+        <w:t>we move down in the overall</w:t>
+      </w:r>
+      <w:r>
+        <w:rPr>
+          <w:iCs/>
+          <w:lang w:val="en-US"/>
+        </w:rPr>
+        <w:t xml:space="preserve"> rank</w:t>
+      </w:r>
+      <w:r>
+        <w:rPr>
+          <w:iCs/>
+          <w:lang w:val="en-US"/>
+        </w:rPr>
+        <w:t>, with some fluctuations</w:t>
+      </w:r>
+      <w:r>
+        <w:rPr>
+          <w:iCs/>
+          <w:lang w:val="en-US"/>
+        </w:rPr>
+        <w:t xml:space="preserve"> (which are lower in the ordinary periods compared to the special period shown in Figure 4). In the medium-ranked taxa, those fluctuations, when are</w:t>
+      </w:r>
+      <w:r>
+        <w:rPr>
+          <w:iCs/>
+          <w:lang w:val="en-US"/>
+        </w:rPr>
+        <w:t xml:space="preserve"> positive and </w:t>
+      </w:r>
+      <w:r>
+        <w:rPr>
+          <w:iCs/>
+          <w:lang w:val="en-US"/>
+        </w:rPr>
+        <w:t xml:space="preserve">significant </w:t>
+      </w:r>
+      <w:r>
+        <w:rPr>
+          <w:iCs/>
+          <w:lang w:val="en-US"/>
+        </w:rPr>
+        <w:t>(RSI s</w:t>
+      </w:r>
+      <w:r>
+        <w:rPr>
+          <w:iCs/>
+          <w:lang w:val="en-US"/>
+        </w:rPr>
+        <w:t>urpass</w:t>
+      </w:r>
+      <w:r>
+        <w:rPr>
+          <w:iCs/>
+          <w:lang w:val="en-US"/>
+        </w:rPr>
+        <w:t xml:space="preserve">es </w:t>
+      </w:r>
+      <w:r>
+        <w:rPr>
+          <w:iCs/>
+          <w:lang w:val="en-US"/>
+        </w:rPr>
+        <w:t xml:space="preserve">approx. </w:t>
+      </w:r>
+      <w:r>
+        <w:rPr>
+          <w:iCs/>
+          <w:lang w:val="en-US"/>
+        </w:rPr>
+        <w:t>70%</w:t>
+      </w:r>
+      <w:r>
+        <w:rPr>
+          <w:iCs/>
+          <w:lang w:val="en-US"/>
+        </w:rPr>
+        <w:t xml:space="preserve"> threshold)</w:t>
+      </w:r>
+      <w:r>
+        <w:rPr>
+          <w:iCs/>
+          <w:lang w:val="en-US"/>
+        </w:rPr>
+        <w:t xml:space="preserve">, </w:t>
+      </w:r>
+      <w:r>
+        <w:rPr>
+          <w:iCs/>
+          <w:lang w:val="en-US"/>
+        </w:rPr>
+        <w:t xml:space="preserve">they </w:t>
+      </w:r>
+      <w:r>
+        <w:rPr>
+          <w:iCs/>
+          <w:lang w:val="en-US"/>
+        </w:rPr>
+        <w:t>correspond to the</w:t>
+      </w:r>
+      <w:r>
+        <w:rPr>
+          <w:iCs/>
+          <w:lang w:val="en-US"/>
+        </w:rPr>
+        <w:t xml:space="preserve"> mentioned</w:t>
+      </w:r>
+      <w:r>
+        <w:rPr>
+          <w:iCs/>
+          <w:lang w:val="en-US"/>
+        </w:rPr>
+        <w:t xml:space="preserve"> </w:t>
+      </w:r>
+      <w:r>
+        <w:rPr>
+          <w:i/>
+          <w:iCs/>
+          <w:lang w:val="en-US"/>
+        </w:rPr>
+        <w:t>rank-stability islands</w:t>
+      </w:r>
+      <w:r>
+        <w:rPr>
+          <w:iCs/>
+          <w:lang w:val="en-US"/>
+        </w:rPr>
+        <w:t>.</w:t>
+      </w:r>
+      <w:bookmarkStart w:id="0" w:name="_GoBack"/>
+      <w:bookmarkEnd w:id="0"/>
+    </w:p>
+    <w:p>
+      <w:pPr>
+        <w:rPr>
+          <w:i/>
+          <w:iCs/>
+          <w:lang w:val="en-US"/>
+        </w:rPr>
+      </w:pPr>
+      <w:r>
+        <w:rPr>
+          <w:i/>
+          <w:iCs/>
+          <w:lang w:val="en-US"/>
+        </w:rPr>
+        <w:br/>
+        <w:t>line 214: You say you used the 'largest sampling' time series for Fig. 6. Is this still true after including the paper from David et al.? I think the female time series from the Caporaso paper is shorter than both the time series form the David paper. Also, you mention that you calculated beta and V, but only plot V. Why not show beta as well?</w:t>
+      </w:r>
+    </w:p>
+    <w:p>
+      <w:pPr>
+        <w:rPr>
+          <w:i/>
+          <w:iCs/>
+          <w:lang w:val="en-US"/>
+        </w:rPr>
+      </w:pPr>
+    </w:p>
+    <w:p>
+      <w:pPr>
+        <w:pStyle w:val="ListParagraph"/>
         <w:numPr>
           <w:ilvl w:val="0"/>
           <w:numId w:val="16"/>
@@ -1206,74 +1882,15 @@
         <w:rPr>
           <w:i/>
           <w:iCs/>
-          <w:highlight w:val="yellow"/>
-          <w:lang w:val="en-US"/>
-        </w:rPr>
-      </w:pPr>
-      <w:r>
-        <w:rPr>
-          <w:iCs/>
-          <w:highlight w:val="yellow"/>
-          <w:lang w:val="en-US"/>
-        </w:rPr>
-        <w:t>TO DO!</w:t>
-      </w:r>
-    </w:p>
-    <w:p>
-      <w:pPr>
-        <w:rPr>
-          <w:i/>
-          <w:iCs/>
-          <w:lang w:val="en-US"/>
-        </w:rPr>
-      </w:pPr>
-      <w:r>
-        <w:rPr>
-          <w:i/>
-          <w:iCs/>
-          <w:lang w:val="en-US"/>
-        </w:rPr>
-        <w:br/>
-        <w:t>line 214: You say you used the 'largest sampling' time series for Fig. 6. Is this still true after including the paper from David et al.? I think the female time series from the Caporaso paper is shorter than both the time series form the David paper. Also, you mention that you calculated beta and V, but only plot V. Why not show beta as well?</w:t>
-      </w:r>
-    </w:p>
-    <w:p>
-      <w:pPr>
-        <w:rPr>
-          <w:i/>
-          <w:iCs/>
-          <w:lang w:val="en-US"/>
-        </w:rPr>
-      </w:pPr>
-    </w:p>
-    <w:p>
-      <w:pPr>
-        <w:pStyle w:val="Prrafodelista"/>
-        <w:numPr>
-          <w:ilvl w:val="0"/>
-          <w:numId w:val="16"/>
-        </w:numPr>
-        <w:rPr>
-          <w:i/>
-          <w:iCs/>
-          <w:lang w:val="en-US"/>
-        </w:rPr>
-      </w:pPr>
-      <w:r>
-        <w:rPr>
-          <w:iCs/>
-          <w:lang w:val="en-US"/>
-        </w:rPr>
-        <w:t>Correct. W</w:t>
-      </w:r>
-      <w:bookmarkStart w:id="0" w:name="_GoBack"/>
-      <w:bookmarkEnd w:id="0"/>
-      <w:r>
-        <w:rPr>
-          <w:iCs/>
-          <w:lang w:val="en-US"/>
-        </w:rPr>
-        <w:t xml:space="preserve">e have changed it in </w:t>
+          <w:lang w:val="en-US"/>
+        </w:rPr>
+      </w:pPr>
+      <w:r>
+        <w:rPr>
+          <w:iCs/>
+          <w:lang w:val="en-US"/>
+        </w:rPr>
+        <w:t xml:space="preserve">Correct. We have changed it in </w:t>
       </w:r>
       <w:r>
         <w:rPr>
@@ -1306,25 +1923,25 @@
     </w:p>
     <w:p>
       <w:pPr>
-        <w:pStyle w:val="Prrafodelista"/>
-        <w:rPr>
-          <w:iCs/>
-          <w:lang w:val="en-US"/>
-        </w:rPr>
-      </w:pPr>
-    </w:p>
-    <w:p>
-      <w:pPr>
-        <w:pStyle w:val="Prrafodelista"/>
-        <w:rPr>
-          <w:iCs/>
-          <w:lang w:val="en-US"/>
-        </w:rPr>
-      </w:pPr>
-    </w:p>
-    <w:p>
-      <w:pPr>
-        <w:pStyle w:val="Prrafodelista"/>
+        <w:pStyle w:val="ListParagraph"/>
+        <w:rPr>
+          <w:iCs/>
+          <w:lang w:val="en-US"/>
+        </w:rPr>
+      </w:pPr>
+    </w:p>
+    <w:p>
+      <w:pPr>
+        <w:pStyle w:val="ListParagraph"/>
+        <w:rPr>
+          <w:iCs/>
+          <w:lang w:val="en-US"/>
+        </w:rPr>
+      </w:pPr>
+    </w:p>
+    <w:p>
+      <w:pPr>
+        <w:pStyle w:val="ListParagraph"/>
         <w:rPr>
           <w:iCs/>
           <w:lang w:val="en-US"/>
@@ -1397,7 +2014,7 @@
     </w:p>
     <w:p>
       <w:pPr>
-        <w:pStyle w:val="Prrafodelista"/>
+        <w:pStyle w:val="ListParagraph"/>
         <w:rPr>
           <w:iCs/>
           <w:lang w:val="en-US"/>
@@ -1407,6 +2024,7 @@
         <w:rPr>
           <w:iCs/>
           <w:noProof/>
+          <w:lang w:val="en-US" w:eastAsia="zh-TW"/>
         </w:rPr>
         <w:drawing>
           <wp:inline distT="0" distB="0" distL="0" distR="0" wp14:anchorId="3BB34DAC" wp14:editId="3F0FD73B">
@@ -1447,178 +2065,171 @@
     </w:p>
     <w:p>
       <w:pPr>
-        <w:pStyle w:val="Prrafodelista"/>
-        <w:rPr>
-          <w:iCs/>
-          <w:lang w:val="en-US"/>
-        </w:rPr>
-      </w:pPr>
-    </w:p>
-    <w:p>
-      <w:pPr>
-        <w:pStyle w:val="Prrafodelista"/>
-        <w:rPr>
-          <w:iCs/>
-          <w:lang w:val="en-US"/>
-        </w:rPr>
-      </w:pPr>
-    </w:p>
-    <w:p>
-      <w:pPr>
-        <w:pStyle w:val="Prrafodelista"/>
-        <w:rPr>
-          <w:iCs/>
-          <w:lang w:val="en-US"/>
-        </w:rPr>
-      </w:pPr>
-    </w:p>
-    <w:p>
-      <w:pPr>
-        <w:pStyle w:val="Prrafodelista"/>
-        <w:rPr>
-          <w:iCs/>
-          <w:lang w:val="en-US"/>
-        </w:rPr>
-      </w:pPr>
-    </w:p>
-    <w:p>
-      <w:pPr>
-        <w:pStyle w:val="Prrafodelista"/>
-        <w:rPr>
-          <w:iCs/>
-          <w:lang w:val="en-US"/>
-        </w:rPr>
-      </w:pPr>
-    </w:p>
-    <w:p>
-      <w:pPr>
-        <w:pStyle w:val="Prrafodelista"/>
-        <w:rPr>
-          <w:iCs/>
-          <w:lang w:val="en-US"/>
-        </w:rPr>
-      </w:pPr>
-    </w:p>
-    <w:p>
-      <w:pPr>
-        <w:pStyle w:val="Prrafodelista"/>
-        <w:rPr>
-          <w:iCs/>
-          <w:lang w:val="en-US"/>
-        </w:rPr>
-      </w:pPr>
-    </w:p>
-    <w:p>
-      <w:pPr>
-        <w:pStyle w:val="Prrafodelista"/>
-        <w:rPr>
-          <w:iCs/>
-          <w:lang w:val="en-US"/>
-        </w:rPr>
-      </w:pPr>
-    </w:p>
-    <w:p>
-      <w:pPr>
-        <w:pStyle w:val="Prrafodelista"/>
-        <w:rPr>
-          <w:iCs/>
-          <w:lang w:val="en-US"/>
-        </w:rPr>
-      </w:pPr>
-    </w:p>
-    <w:p>
-      <w:pPr>
-        <w:pStyle w:val="Prrafodelista"/>
-        <w:rPr>
-          <w:iCs/>
-          <w:lang w:val="en-US"/>
-        </w:rPr>
-      </w:pPr>
-    </w:p>
-    <w:p>
-      <w:pPr>
-        <w:pStyle w:val="Prrafodelista"/>
-        <w:rPr>
-          <w:iCs/>
-          <w:lang w:val="en-US"/>
-        </w:rPr>
-      </w:pPr>
-    </w:p>
-    <w:p>
-      <w:pPr>
-        <w:pStyle w:val="Prrafodelista"/>
-        <w:rPr>
-          <w:iCs/>
-          <w:lang w:val="en-US"/>
-        </w:rPr>
-      </w:pPr>
-    </w:p>
-    <w:p>
-      <w:pPr>
-        <w:pStyle w:val="Prrafodelista"/>
-        <w:rPr>
-          <w:iCs/>
-          <w:lang w:val="en-US"/>
-        </w:rPr>
-      </w:pPr>
-    </w:p>
-    <w:p>
-      <w:pPr>
-        <w:pStyle w:val="Prrafodelista"/>
-        <w:rPr>
-          <w:iCs/>
-          <w:lang w:val="en-US"/>
-        </w:rPr>
-      </w:pPr>
-    </w:p>
-    <w:p>
-      <w:pPr>
-        <w:pStyle w:val="Prrafodelista"/>
-        <w:rPr>
-          <w:iCs/>
-          <w:lang w:val="en-US"/>
-        </w:rPr>
-      </w:pPr>
-    </w:p>
-    <w:p>
-      <w:pPr>
-        <w:pStyle w:val="Prrafodelista"/>
-        <w:rPr>
-          <w:iCs/>
-          <w:lang w:val="en-US"/>
-        </w:rPr>
-      </w:pPr>
-    </w:p>
-    <w:p>
-      <w:pPr>
-        <w:pStyle w:val="Prrafodelista"/>
-        <w:rPr>
-          <w:iCs/>
-          <w:lang w:val="en-US"/>
-        </w:rPr>
-      </w:pPr>
-    </w:p>
-    <w:p>
-      <w:pPr>
-        <w:pStyle w:val="Prrafodelista"/>
-        <w:rPr>
-          <w:iCs/>
-          <w:lang w:val="en-US"/>
-        </w:rPr>
-      </w:pPr>
-      <w:r>
-        <w:rPr>
-          <w:iCs/>
-          <w:lang w:val="en-US"/>
-        </w:rPr>
-        <w:t>Fem</w:t>
-      </w:r>
-      <w:r>
-        <w:rPr>
-          <w:iCs/>
-          <w:lang w:val="en-US"/>
-        </w:rPr>
-        <w:t xml:space="preserve">ale’s gut from Caporaso </w:t>
+        <w:pStyle w:val="ListParagraph"/>
+        <w:rPr>
+          <w:iCs/>
+          <w:lang w:val="en-US"/>
+        </w:rPr>
+      </w:pPr>
+    </w:p>
+    <w:p>
+      <w:pPr>
+        <w:pStyle w:val="ListParagraph"/>
+        <w:rPr>
+          <w:iCs/>
+          <w:lang w:val="en-US"/>
+        </w:rPr>
+      </w:pPr>
+    </w:p>
+    <w:p>
+      <w:pPr>
+        <w:pStyle w:val="ListParagraph"/>
+        <w:rPr>
+          <w:iCs/>
+          <w:lang w:val="en-US"/>
+        </w:rPr>
+      </w:pPr>
+    </w:p>
+    <w:p>
+      <w:pPr>
+        <w:pStyle w:val="ListParagraph"/>
+        <w:rPr>
+          <w:iCs/>
+          <w:lang w:val="en-US"/>
+        </w:rPr>
+      </w:pPr>
+    </w:p>
+    <w:p>
+      <w:pPr>
+        <w:pStyle w:val="ListParagraph"/>
+        <w:rPr>
+          <w:iCs/>
+          <w:lang w:val="en-US"/>
+        </w:rPr>
+      </w:pPr>
+    </w:p>
+    <w:p>
+      <w:pPr>
+        <w:pStyle w:val="ListParagraph"/>
+        <w:rPr>
+          <w:iCs/>
+          <w:lang w:val="en-US"/>
+        </w:rPr>
+      </w:pPr>
+    </w:p>
+    <w:p>
+      <w:pPr>
+        <w:pStyle w:val="ListParagraph"/>
+        <w:rPr>
+          <w:iCs/>
+          <w:lang w:val="en-US"/>
+        </w:rPr>
+      </w:pPr>
+    </w:p>
+    <w:p>
+      <w:pPr>
+        <w:pStyle w:val="ListParagraph"/>
+        <w:rPr>
+          <w:iCs/>
+          <w:lang w:val="en-US"/>
+        </w:rPr>
+      </w:pPr>
+    </w:p>
+    <w:p>
+      <w:pPr>
+        <w:pStyle w:val="ListParagraph"/>
+        <w:rPr>
+          <w:iCs/>
+          <w:lang w:val="en-US"/>
+        </w:rPr>
+      </w:pPr>
+    </w:p>
+    <w:p>
+      <w:pPr>
+        <w:pStyle w:val="ListParagraph"/>
+        <w:rPr>
+          <w:iCs/>
+          <w:lang w:val="en-US"/>
+        </w:rPr>
+      </w:pPr>
+    </w:p>
+    <w:p>
+      <w:pPr>
+        <w:pStyle w:val="ListParagraph"/>
+        <w:rPr>
+          <w:iCs/>
+          <w:lang w:val="en-US"/>
+        </w:rPr>
+      </w:pPr>
+    </w:p>
+    <w:p>
+      <w:pPr>
+        <w:pStyle w:val="ListParagraph"/>
+        <w:rPr>
+          <w:iCs/>
+          <w:lang w:val="en-US"/>
+        </w:rPr>
+      </w:pPr>
+    </w:p>
+    <w:p>
+      <w:pPr>
+        <w:pStyle w:val="ListParagraph"/>
+        <w:rPr>
+          <w:iCs/>
+          <w:lang w:val="en-US"/>
+        </w:rPr>
+      </w:pPr>
+    </w:p>
+    <w:p>
+      <w:pPr>
+        <w:pStyle w:val="ListParagraph"/>
+        <w:rPr>
+          <w:iCs/>
+          <w:lang w:val="en-US"/>
+        </w:rPr>
+      </w:pPr>
+    </w:p>
+    <w:p>
+      <w:pPr>
+        <w:pStyle w:val="ListParagraph"/>
+        <w:rPr>
+          <w:iCs/>
+          <w:lang w:val="en-US"/>
+        </w:rPr>
+      </w:pPr>
+    </w:p>
+    <w:p>
+      <w:pPr>
+        <w:pStyle w:val="ListParagraph"/>
+        <w:rPr>
+          <w:iCs/>
+          <w:lang w:val="en-US"/>
+        </w:rPr>
+      </w:pPr>
+    </w:p>
+    <w:p>
+      <w:pPr>
+        <w:pStyle w:val="ListParagraph"/>
+        <w:rPr>
+          <w:iCs/>
+          <w:lang w:val="en-US"/>
+        </w:rPr>
+      </w:pPr>
+    </w:p>
+    <w:p>
+      <w:pPr>
+        <w:pStyle w:val="ListParagraph"/>
+        <w:rPr>
+          <w:iCs/>
+          <w:lang w:val="en-US"/>
+        </w:rPr>
+      </w:pPr>
+      <w:r>
+        <w:rPr>
+          <w:iCs/>
+          <w:lang w:val="en-US"/>
+        </w:rPr>
+        <w:t xml:space="preserve">Female’s gut from Caporaso </w:t>
       </w:r>
       <w:r>
         <w:rPr>
@@ -1638,25 +2249,26 @@
     </w:p>
     <w:p>
       <w:pPr>
-        <w:pStyle w:val="Prrafodelista"/>
-        <w:rPr>
-          <w:iCs/>
-          <w:lang w:val="en-US"/>
-        </w:rPr>
-      </w:pPr>
-    </w:p>
-    <w:p>
-      <w:pPr>
-        <w:pStyle w:val="Prrafodelista"/>
-        <w:rPr>
-          <w:iCs/>
-          <w:lang w:val="en-US"/>
-        </w:rPr>
-      </w:pPr>
-      <w:r>
-        <w:rPr>
-          <w:iCs/>
-          <w:lang w:val="en-US"/>
+        <w:pStyle w:val="ListParagraph"/>
+        <w:rPr>
+          <w:iCs/>
+          <w:lang w:val="en-US"/>
+        </w:rPr>
+      </w:pPr>
+    </w:p>
+    <w:p>
+      <w:pPr>
+        <w:pStyle w:val="ListParagraph"/>
+        <w:rPr>
+          <w:iCs/>
+          <w:lang w:val="en-US"/>
+        </w:rPr>
+      </w:pPr>
+      <w:r>
+        <w:rPr>
+          <w:iCs/>
+          <w:noProof/>
+          <w:lang w:val="en-US" w:eastAsia="zh-TW"/>
         </w:rPr>
         <w:drawing>
           <wp:inline distT="0" distB="0" distL="0" distR="0" wp14:anchorId="5BE888A6" wp14:editId="11F0406D">
@@ -1732,34 +2344,34 @@
 <w:ftr xmlns:wpc="http://schemas.microsoft.com/office/word/2010/wordprocessingCanvas" xmlns:mo="http://schemas.microsoft.com/office/mac/office/2008/main" xmlns:mc="http://schemas.openxmlformats.org/markup-compatibility/2006" xmlns:mv="urn:schemas-microsoft-com:mac:vml" xmlns:o="urn:schemas-microsoft-com:office:office" xmlns:r="http://schemas.openxmlformats.org/officeDocument/2006/relationships" xmlns:m="http://schemas.openxmlformats.org/officeDocument/2006/math" xmlns:v="urn:schemas-microsoft-com:vml" xmlns:wp14="http://schemas.microsoft.com/office/word/2010/wordprocessingDrawing" xmlns:wp="http://schemas.openxmlformats.org/drawingml/2006/wordprocessingDrawing" xmlns:w10="urn:schemas-microsoft-com:office:word" xmlns:w="http://schemas.openxmlformats.org/wordprocessingml/2006/main" xmlns:w14="http://schemas.microsoft.com/office/word/2010/wordml" xmlns:w15="http://schemas.microsoft.com/office/word/2012/wordml" xmlns:wpg="http://schemas.microsoft.com/office/word/2010/wordprocessingGroup" xmlns:wpi="http://schemas.microsoft.com/office/word/2010/wordprocessingInk" xmlns:wne="http://schemas.microsoft.com/office/word/2006/wordml" xmlns:wps="http://schemas.microsoft.com/office/word/2010/wordprocessingShape" mc:Ignorable="w14 w15 wp14">
   <w:p>
     <w:pPr>
-      <w:pStyle w:val="Piedepgina"/>
+      <w:pStyle w:val="Footer"/>
       <w:framePr w:wrap="none" w:vAnchor="text" w:hAnchor="margin" w:xAlign="right" w:y="1"/>
       <w:rPr>
-        <w:rStyle w:val="Nmerodepgina"/>
+        <w:rStyle w:val="PageNumber"/>
       </w:rPr>
     </w:pPr>
     <w:r>
       <w:rPr>
-        <w:rStyle w:val="Nmerodepgina"/>
+        <w:rStyle w:val="PageNumber"/>
       </w:rPr>
       <w:fldChar w:fldCharType="begin"/>
     </w:r>
     <w:r>
       <w:rPr>
-        <w:rStyle w:val="Nmerodepgina"/>
+        <w:rStyle w:val="PageNumber"/>
       </w:rPr>
       <w:instrText xml:space="preserve">PAGE  </w:instrText>
     </w:r>
     <w:r>
       <w:rPr>
-        <w:rStyle w:val="Nmerodepgina"/>
+        <w:rStyle w:val="PageNumber"/>
       </w:rPr>
       <w:fldChar w:fldCharType="end"/>
     </w:r>
   </w:p>
   <w:p>
     <w:pPr>
-      <w:pStyle w:val="Piedepgina"/>
+      <w:pStyle w:val="Footer"/>
       <w:ind w:right="360"/>
     </w:pPr>
   </w:p>
@@ -1770,42 +2382,42 @@
 <w:ftr xmlns:wpc="http://schemas.microsoft.com/office/word/2010/wordprocessingCanvas" xmlns:mo="http://schemas.microsoft.com/office/mac/office/2008/main" xmlns:mc="http://schemas.openxmlformats.org/markup-compatibility/2006" xmlns:mv="urn:schemas-microsoft-com:mac:vml" xmlns:o="urn:schemas-microsoft-com:office:office" xmlns:r="http://schemas.openxmlformats.org/officeDocument/2006/relationships" xmlns:m="http://schemas.openxmlformats.org/officeDocument/2006/math" xmlns:v="urn:schemas-microsoft-com:vml" xmlns:wp14="http://schemas.microsoft.com/office/word/2010/wordprocessingDrawing" xmlns:wp="http://schemas.openxmlformats.org/drawingml/2006/wordprocessingDrawing" xmlns:w10="urn:schemas-microsoft-com:office:word" xmlns:w="http://schemas.openxmlformats.org/wordprocessingml/2006/main" xmlns:w14="http://schemas.microsoft.com/office/word/2010/wordml" xmlns:w15="http://schemas.microsoft.com/office/word/2012/wordml" xmlns:wpg="http://schemas.microsoft.com/office/word/2010/wordprocessingGroup" xmlns:wpi="http://schemas.microsoft.com/office/word/2010/wordprocessingInk" xmlns:wne="http://schemas.microsoft.com/office/word/2006/wordml" xmlns:wps="http://schemas.microsoft.com/office/word/2010/wordprocessingShape" mc:Ignorable="w14 w15 wp14">
   <w:p>
     <w:pPr>
-      <w:pStyle w:val="Piedepgina"/>
+      <w:pStyle w:val="Footer"/>
       <w:framePr w:w="1258" w:wrap="none" w:vAnchor="text" w:hAnchor="page" w:x="9502" w:y="2"/>
       <w:rPr>
-        <w:rStyle w:val="Nmerodepgina"/>
+        <w:rStyle w:val="PageNumber"/>
         <w:lang w:val="en-US"/>
       </w:rPr>
     </w:pPr>
     <w:r>
       <w:rPr>
-        <w:rStyle w:val="Nmerodepgina"/>
+        <w:rStyle w:val="PageNumber"/>
         <w:lang w:val="en-US"/>
       </w:rPr>
       <w:t xml:space="preserve">Page </w:t>
     </w:r>
     <w:r>
       <w:rPr>
-        <w:rStyle w:val="Nmerodepgina"/>
+        <w:rStyle w:val="PageNumber"/>
       </w:rPr>
       <w:fldChar w:fldCharType="begin"/>
     </w:r>
     <w:r>
       <w:rPr>
-        <w:rStyle w:val="Nmerodepgina"/>
+        <w:rStyle w:val="PageNumber"/>
         <w:lang w:val="en-US"/>
       </w:rPr>
       <w:instrText xml:space="preserve">PAGE  </w:instrText>
     </w:r>
     <w:r>
       <w:rPr>
-        <w:rStyle w:val="Nmerodepgina"/>
+        <w:rStyle w:val="PageNumber"/>
       </w:rPr>
       <w:fldChar w:fldCharType="separate"/>
     </w:r>
     <w:r>
       <w:rPr>
-        <w:rStyle w:val="Nmerodepgina"/>
+        <w:rStyle w:val="PageNumber"/>
         <w:noProof/>
         <w:lang w:val="en-US"/>
       </w:rPr>
@@ -1813,54 +2425,54 @@
     </w:r>
     <w:r>
       <w:rPr>
-        <w:rStyle w:val="Nmerodepgina"/>
+        <w:rStyle w:val="PageNumber"/>
       </w:rPr>
       <w:fldChar w:fldCharType="end"/>
     </w:r>
     <w:r>
       <w:rPr>
-        <w:rStyle w:val="Nmerodepgina"/>
+        <w:rStyle w:val="PageNumber"/>
         <w:lang w:val="en-US"/>
       </w:rPr>
       <w:t xml:space="preserve"> of </w:t>
     </w:r>
     <w:r>
       <w:rPr>
-        <w:rStyle w:val="Nmerodepgina"/>
+        <w:rStyle w:val="PageNumber"/>
       </w:rPr>
       <w:fldChar w:fldCharType="begin"/>
     </w:r>
     <w:r>
       <w:rPr>
-        <w:rStyle w:val="Nmerodepgina"/>
+        <w:rStyle w:val="PageNumber"/>
         <w:lang w:val="en-US"/>
       </w:rPr>
       <w:instrText xml:space="preserve"> NUMPAGES  \* MERGEFORMAT </w:instrText>
     </w:r>
     <w:r>
       <w:rPr>
-        <w:rStyle w:val="Nmerodepgina"/>
+        <w:rStyle w:val="PageNumber"/>
       </w:rPr>
       <w:fldChar w:fldCharType="separate"/>
     </w:r>
     <w:r>
       <w:rPr>
-        <w:rStyle w:val="Nmerodepgina"/>
+        <w:rStyle w:val="PageNumber"/>
         <w:noProof/>
         <w:lang w:val="en-US"/>
       </w:rPr>
-      <w:t>6</w:t>
+      <w:t>7</w:t>
     </w:r>
     <w:r>
       <w:rPr>
-        <w:rStyle w:val="Nmerodepgina"/>
+        <w:rStyle w:val="PageNumber"/>
       </w:rPr>
       <w:fldChar w:fldCharType="end"/>
     </w:r>
   </w:p>
   <w:p>
     <w:pPr>
-      <w:pStyle w:val="Piedepgina"/>
+      <w:pStyle w:val="Footer"/>
       <w:ind w:right="360"/>
       <w:rPr>
         <w:lang w:val="en-US"/>
@@ -1892,90 +2504,90 @@
 <w:ftr xmlns:wpc="http://schemas.microsoft.com/office/word/2010/wordprocessingCanvas" xmlns:mo="http://schemas.microsoft.com/office/mac/office/2008/main" xmlns:mc="http://schemas.openxmlformats.org/markup-compatibility/2006" xmlns:mv="urn:schemas-microsoft-com:mac:vml" xmlns:o="urn:schemas-microsoft-com:office:office" xmlns:r="http://schemas.openxmlformats.org/officeDocument/2006/relationships" xmlns:m="http://schemas.openxmlformats.org/officeDocument/2006/math" xmlns:v="urn:schemas-microsoft-com:vml" xmlns:wp14="http://schemas.microsoft.com/office/word/2010/wordprocessingDrawing" xmlns:wp="http://schemas.openxmlformats.org/drawingml/2006/wordprocessingDrawing" xmlns:w10="urn:schemas-microsoft-com:office:word" xmlns:w="http://schemas.openxmlformats.org/wordprocessingml/2006/main" xmlns:w14="http://schemas.microsoft.com/office/word/2010/wordml" xmlns:w15="http://schemas.microsoft.com/office/word/2012/wordml" xmlns:wpg="http://schemas.microsoft.com/office/word/2010/wordprocessingGroup" xmlns:wpi="http://schemas.microsoft.com/office/word/2010/wordprocessingInk" xmlns:wne="http://schemas.microsoft.com/office/word/2006/wordml" xmlns:wps="http://schemas.microsoft.com/office/word/2010/wordprocessingShape" mc:Ignorable="w14 w15 wp14">
   <w:p>
     <w:pPr>
-      <w:pStyle w:val="Piedepgina"/>
+      <w:pStyle w:val="Footer"/>
       <w:framePr w:w="1258" w:wrap="none" w:vAnchor="text" w:hAnchor="page" w:x="9502" w:y="1"/>
       <w:rPr>
-        <w:rStyle w:val="Nmerodepgina"/>
+        <w:rStyle w:val="PageNumber"/>
       </w:rPr>
     </w:pPr>
     <w:r>
       <w:rPr>
-        <w:rStyle w:val="Nmerodepgina"/>
+        <w:rStyle w:val="PageNumber"/>
       </w:rPr>
       <w:t xml:space="preserve">Page </w:t>
     </w:r>
     <w:r>
       <w:rPr>
-        <w:rStyle w:val="Nmerodepgina"/>
+        <w:rStyle w:val="PageNumber"/>
       </w:rPr>
       <w:fldChar w:fldCharType="begin"/>
     </w:r>
     <w:r>
       <w:rPr>
-        <w:rStyle w:val="Nmerodepgina"/>
+        <w:rStyle w:val="PageNumber"/>
       </w:rPr>
       <w:instrText xml:space="preserve">PAGE  </w:instrText>
     </w:r>
     <w:r>
       <w:rPr>
-        <w:rStyle w:val="Nmerodepgina"/>
+        <w:rStyle w:val="PageNumber"/>
       </w:rPr>
       <w:fldChar w:fldCharType="separate"/>
     </w:r>
     <w:r>
       <w:rPr>
-        <w:rStyle w:val="Nmerodepgina"/>
+        <w:rStyle w:val="PageNumber"/>
         <w:noProof/>
       </w:rPr>
       <w:t>1</w:t>
     </w:r>
     <w:r>
       <w:rPr>
-        <w:rStyle w:val="Nmerodepgina"/>
+        <w:rStyle w:val="PageNumber"/>
       </w:rPr>
       <w:fldChar w:fldCharType="end"/>
     </w:r>
     <w:r>
       <w:rPr>
-        <w:rStyle w:val="Nmerodepgina"/>
+        <w:rStyle w:val="PageNumber"/>
       </w:rPr>
       <w:t xml:space="preserve"> of </w:t>
     </w:r>
     <w:r>
       <w:rPr>
-        <w:rStyle w:val="Nmerodepgina"/>
+        <w:rStyle w:val="PageNumber"/>
       </w:rPr>
       <w:fldChar w:fldCharType="begin"/>
     </w:r>
     <w:r>
       <w:rPr>
-        <w:rStyle w:val="Nmerodepgina"/>
+        <w:rStyle w:val="PageNumber"/>
       </w:rPr>
       <w:instrText xml:space="preserve"> NUMPAGES  \* MERGEFORMAT </w:instrText>
     </w:r>
     <w:r>
       <w:rPr>
-        <w:rStyle w:val="Nmerodepgina"/>
+        <w:rStyle w:val="PageNumber"/>
       </w:rPr>
       <w:fldChar w:fldCharType="separate"/>
     </w:r>
     <w:r>
       <w:rPr>
-        <w:rStyle w:val="Nmerodepgina"/>
+        <w:rStyle w:val="PageNumber"/>
         <w:noProof/>
       </w:rPr>
       <w:t>1</w:t>
     </w:r>
     <w:r>
       <w:rPr>
-        <w:rStyle w:val="Nmerodepgina"/>
+        <w:rStyle w:val="PageNumber"/>
       </w:rPr>
       <w:fldChar w:fldCharType="end"/>
     </w:r>
   </w:p>
   <w:p>
     <w:pPr>
-      <w:pStyle w:val="Piedepgina"/>
+      <w:pStyle w:val="Footer"/>
     </w:pPr>
   </w:p>
 </w:ftr>
@@ -3496,6 +4108,119 @@
     </w:lvl>
   </w:abstractNum>
   <w:abstractNum w:abstractNumId="11">
+    <w:nsid w:val="4BAD7FEA"/>
+    <w:multiLevelType w:val="hybridMultilevel"/>
+    <w:tmpl w:val="1A6AA998"/>
+    <w:lvl w:ilvl="0" w:tplc="04090001">
+      <w:start w:val="1"/>
+      <w:numFmt w:val="bullet"/>
+      <w:lvlText w:val=""/>
+      <w:lvlJc w:val="left"/>
+      <w:pPr>
+        <w:ind w:left="720" w:hanging="360"/>
+      </w:pPr>
+      <w:rPr>
+        <w:rFonts w:ascii="Symbol" w:hAnsi="Symbol" w:hint="default"/>
+      </w:rPr>
+    </w:lvl>
+    <w:lvl w:ilvl="1" w:tplc="04090003" w:tentative="1">
+      <w:start w:val="1"/>
+      <w:numFmt w:val="bullet"/>
+      <w:lvlText w:val="o"/>
+      <w:lvlJc w:val="left"/>
+      <w:pPr>
+        <w:ind w:left="1440" w:hanging="360"/>
+      </w:pPr>
+      <w:rPr>
+        <w:rFonts w:ascii="Courier New" w:hAnsi="Courier New" w:cs="Courier New" w:hint="default"/>
+      </w:rPr>
+    </w:lvl>
+    <w:lvl w:ilvl="2" w:tplc="04090005" w:tentative="1">
+      <w:start w:val="1"/>
+      <w:numFmt w:val="bullet"/>
+      <w:lvlText w:val=""/>
+      <w:lvlJc w:val="left"/>
+      <w:pPr>
+        <w:ind w:left="2160" w:hanging="360"/>
+      </w:pPr>
+      <w:rPr>
+        <w:rFonts w:ascii="Wingdings" w:hAnsi="Wingdings" w:hint="default"/>
+      </w:rPr>
+    </w:lvl>
+    <w:lvl w:ilvl="3" w:tplc="04090001" w:tentative="1">
+      <w:start w:val="1"/>
+      <w:numFmt w:val="bullet"/>
+      <w:lvlText w:val=""/>
+      <w:lvlJc w:val="left"/>
+      <w:pPr>
+        <w:ind w:left="2880" w:hanging="360"/>
+      </w:pPr>
+      <w:rPr>
+        <w:rFonts w:ascii="Symbol" w:hAnsi="Symbol" w:hint="default"/>
+      </w:rPr>
+    </w:lvl>
+    <w:lvl w:ilvl="4" w:tplc="04090003" w:tentative="1">
+      <w:start w:val="1"/>
+      <w:numFmt w:val="bullet"/>
+      <w:lvlText w:val="o"/>
+      <w:lvlJc w:val="left"/>
+      <w:pPr>
+        <w:ind w:left="3600" w:hanging="360"/>
+      </w:pPr>
+      <w:rPr>
+        <w:rFonts w:ascii="Courier New" w:hAnsi="Courier New" w:cs="Courier New" w:hint="default"/>
+      </w:rPr>
+    </w:lvl>
+    <w:lvl w:ilvl="5" w:tplc="04090005" w:tentative="1">
+      <w:start w:val="1"/>
+      <w:numFmt w:val="bullet"/>
+      <w:lvlText w:val=""/>
+      <w:lvlJc w:val="left"/>
+      <w:pPr>
+        <w:ind w:left="4320" w:hanging="360"/>
+      </w:pPr>
+      <w:rPr>
+        <w:rFonts w:ascii="Wingdings" w:hAnsi="Wingdings" w:hint="default"/>
+      </w:rPr>
+    </w:lvl>
+    <w:lvl w:ilvl="6" w:tplc="04090001" w:tentative="1">
+      <w:start w:val="1"/>
+      <w:numFmt w:val="bullet"/>
+      <w:lvlText w:val=""/>
+      <w:lvlJc w:val="left"/>
+      <w:pPr>
+        <w:ind w:left="5040" w:hanging="360"/>
+      </w:pPr>
+      <w:rPr>
+        <w:rFonts w:ascii="Symbol" w:hAnsi="Symbol" w:hint="default"/>
+      </w:rPr>
+    </w:lvl>
+    <w:lvl w:ilvl="7" w:tplc="04090003" w:tentative="1">
+      <w:start w:val="1"/>
+      <w:numFmt w:val="bullet"/>
+      <w:lvlText w:val="o"/>
+      <w:lvlJc w:val="left"/>
+      <w:pPr>
+        <w:ind w:left="5760" w:hanging="360"/>
+      </w:pPr>
+      <w:rPr>
+        <w:rFonts w:ascii="Courier New" w:hAnsi="Courier New" w:cs="Courier New" w:hint="default"/>
+      </w:rPr>
+    </w:lvl>
+    <w:lvl w:ilvl="8" w:tplc="04090005" w:tentative="1">
+      <w:start w:val="1"/>
+      <w:numFmt w:val="bullet"/>
+      <w:lvlText w:val=""/>
+      <w:lvlJc w:val="left"/>
+      <w:pPr>
+        <w:ind w:left="6480" w:hanging="360"/>
+      </w:pPr>
+      <w:rPr>
+        <w:rFonts w:ascii="Wingdings" w:hAnsi="Wingdings" w:hint="default"/>
+      </w:rPr>
+    </w:lvl>
+  </w:abstractNum>
+  <w:abstractNum w:abstractNumId="12">
     <w:nsid w:val="551248FA"/>
     <w:multiLevelType w:val="multilevel"/>
     <w:tmpl w:val="C4A2EFD6"/>
@@ -3644,7 +4369,7 @@
       </w:rPr>
     </w:lvl>
   </w:abstractNum>
-  <w:abstractNum w:abstractNumId="12">
+  <w:abstractNum w:abstractNumId="13">
     <w:nsid w:val="55DA4B83"/>
     <w:multiLevelType w:val="multilevel"/>
     <w:tmpl w:val="384409A0"/>
@@ -3793,7 +4518,7 @@
       </w:rPr>
     </w:lvl>
   </w:abstractNum>
-  <w:abstractNum w:abstractNumId="13">
+  <w:abstractNum w:abstractNumId="14">
     <w:nsid w:val="5AEC6169"/>
     <w:multiLevelType w:val="hybridMultilevel"/>
     <w:tmpl w:val="9752A9CE"/>
@@ -3905,7 +4630,7 @@
       </w:rPr>
     </w:lvl>
   </w:abstractNum>
-  <w:abstractNum w:abstractNumId="14">
+  <w:abstractNum w:abstractNumId="15">
     <w:nsid w:val="6AC71AD1"/>
     <w:multiLevelType w:val="multilevel"/>
     <w:tmpl w:val="2A2C5C58"/>
@@ -4054,7 +4779,7 @@
       </w:rPr>
     </w:lvl>
   </w:abstractNum>
-  <w:abstractNum w:abstractNumId="15">
+  <w:abstractNum w:abstractNumId="16">
     <w:nsid w:val="745A64F9"/>
     <w:multiLevelType w:val="hybridMultilevel"/>
     <w:tmpl w:val="C66E1AF6"/>
@@ -4174,7 +4899,7 @@
     <w:abstractNumId w:val="7"/>
   </w:num>
   <w:num w:numId="3">
-    <w:abstractNumId w:val="13"/>
+    <w:abstractNumId w:val="14"/>
   </w:num>
   <w:num w:numId="4">
     <w:abstractNumId w:val="5"/>
@@ -4186,7 +4911,7 @@
     <w:abstractNumId w:val="8"/>
   </w:num>
   <w:num w:numId="7">
-    <w:abstractNumId w:val="11"/>
+    <w:abstractNumId w:val="12"/>
   </w:num>
   <w:num w:numId="8">
     <w:abstractNumId w:val="10"/>
@@ -4198,7 +4923,7 @@
     <w:abstractNumId w:val="0"/>
   </w:num>
   <w:num w:numId="11">
-    <w:abstractNumId w:val="12"/>
+    <w:abstractNumId w:val="13"/>
   </w:num>
   <w:num w:numId="12">
     <w:abstractNumId w:val="3"/>
@@ -4207,13 +4932,16 @@
     <w:abstractNumId w:val="9"/>
   </w:num>
   <w:num w:numId="14">
-    <w:abstractNumId w:val="14"/>
+    <w:abstractNumId w:val="15"/>
   </w:num>
   <w:num w:numId="15">
-    <w:abstractNumId w:val="15"/>
+    <w:abstractNumId w:val="16"/>
   </w:num>
   <w:num w:numId="16">
     <w:abstractNumId w:val="6"/>
+  </w:num>
+  <w:num w:numId="17">
+    <w:abstractNumId w:val="11"/>
   </w:num>
 </w:numbering>
 </file>
@@ -4619,13 +5347,13 @@
     <w:name w:val="Normal"/>
     <w:qFormat/>
   </w:style>
-  <w:style w:type="character" w:default="1" w:styleId="Fuentedeprrafopredeter">
+  <w:style w:type="character" w:default="1" w:styleId="DefaultParagraphFont">
     <w:name w:val="Default Paragraph Font"/>
     <w:uiPriority w:val="1"/>
     <w:semiHidden/>
     <w:unhideWhenUsed/>
   </w:style>
-  <w:style w:type="table" w:default="1" w:styleId="Tablanormal">
+  <w:style w:type="table" w:default="1" w:styleId="TableNormal">
     <w:name w:val="Normal Table"/>
     <w:uiPriority w:val="99"/>
     <w:semiHidden/>
@@ -4640,13 +5368,13 @@
       </w:tblCellMar>
     </w:tblPr>
   </w:style>
-  <w:style w:type="numbering" w:default="1" w:styleId="Sinlista">
+  <w:style w:type="numbering" w:default="1" w:styleId="NoList">
     <w:name w:val="No List"/>
     <w:uiPriority w:val="99"/>
     <w:semiHidden/>
     <w:unhideWhenUsed/>
   </w:style>
-  <w:style w:type="paragraph" w:styleId="Prrafodelista">
+  <w:style w:type="paragraph" w:styleId="ListParagraph">
     <w:name w:val="List Paragraph"/>
     <w:basedOn w:val="Normal"/>
     <w:uiPriority w:val="34"/>
@@ -4657,11 +5385,11 @@
       <w:contextualSpacing/>
     </w:pPr>
   </w:style>
-  <w:style w:type="paragraph" w:styleId="Cita">
+  <w:style w:type="paragraph" w:styleId="Quote">
     <w:name w:val="Quote"/>
     <w:basedOn w:val="Normal"/>
     <w:next w:val="Normal"/>
-    <w:link w:val="CitaCar"/>
+    <w:link w:val="QuoteChar"/>
     <w:uiPriority w:val="29"/>
     <w:qFormat/>
     <w:rsid w:val="0008202A"/>
@@ -4676,10 +5404,10 @@
       <w:color w:val="404040" w:themeColor="text1" w:themeTint="BF"/>
     </w:rPr>
   </w:style>
-  <w:style w:type="character" w:customStyle="1" w:styleId="CitaCar">
-    <w:name w:val="Cita Car"/>
-    <w:basedOn w:val="Fuentedeprrafopredeter"/>
-    <w:link w:val="Cita"/>
+  <w:style w:type="character" w:customStyle="1" w:styleId="QuoteChar">
+    <w:name w:val="Quote Char"/>
+    <w:basedOn w:val="DefaultParagraphFont"/>
+    <w:link w:val="Quote"/>
     <w:uiPriority w:val="29"/>
     <w:rsid w:val="0008202A"/>
     <w:rPr>
@@ -4688,11 +5416,11 @@
       <w:color w:val="404040" w:themeColor="text1" w:themeTint="BF"/>
     </w:rPr>
   </w:style>
-  <w:style w:type="paragraph" w:styleId="Citaintensa">
+  <w:style w:type="paragraph" w:styleId="IntenseQuote">
     <w:name w:val="Intense Quote"/>
     <w:basedOn w:val="Normal"/>
     <w:next w:val="Normal"/>
-    <w:link w:val="CitaintensaCar"/>
+    <w:link w:val="IntenseQuoteChar"/>
     <w:uiPriority w:val="30"/>
     <w:qFormat/>
     <w:rsid w:val="0008202A"/>
@@ -4711,10 +5439,10 @@
       <w:color w:val="5B9BD5" w:themeColor="accent1"/>
     </w:rPr>
   </w:style>
-  <w:style w:type="character" w:customStyle="1" w:styleId="CitaintensaCar">
-    <w:name w:val="Cita intensa Car"/>
-    <w:basedOn w:val="Fuentedeprrafopredeter"/>
-    <w:link w:val="Citaintensa"/>
+  <w:style w:type="character" w:customStyle="1" w:styleId="IntenseQuoteChar">
+    <w:name w:val="Intense Quote Char"/>
+    <w:basedOn w:val="DefaultParagraphFont"/>
+    <w:link w:val="IntenseQuote"/>
     <w:uiPriority w:val="30"/>
     <w:rsid w:val="0008202A"/>
     <w:rPr>
@@ -4723,9 +5451,9 @@
       <w:color w:val="5B9BD5" w:themeColor="accent1"/>
     </w:rPr>
   </w:style>
-  <w:style w:type="character" w:styleId="nfasis">
+  <w:style w:type="character" w:styleId="Emphasis">
     <w:name w:val="Emphasis"/>
-    <w:basedOn w:val="Fuentedeprrafopredeter"/>
+    <w:basedOn w:val="DefaultParagraphFont"/>
     <w:uiPriority w:val="20"/>
     <w:qFormat/>
     <w:rsid w:val="0008202A"/>
@@ -4734,11 +5462,11 @@
       <w:iCs/>
     </w:rPr>
   </w:style>
-  <w:style w:type="paragraph" w:styleId="Puesto">
+  <w:style w:type="paragraph" w:styleId="Title">
     <w:name w:val="Title"/>
     <w:basedOn w:val="Normal"/>
     <w:next w:val="Normal"/>
-    <w:link w:val="PuestoCar"/>
+    <w:link w:val="TitleChar"/>
     <w:uiPriority w:val="10"/>
     <w:qFormat/>
     <w:rsid w:val="009B5DE0"/>
@@ -4753,10 +5481,10 @@
       <w:szCs w:val="56"/>
     </w:rPr>
   </w:style>
-  <w:style w:type="character" w:customStyle="1" w:styleId="PuestoCar">
-    <w:name w:val="Puesto Car"/>
-    <w:basedOn w:val="Fuentedeprrafopredeter"/>
-    <w:link w:val="Puesto"/>
+  <w:style w:type="character" w:customStyle="1" w:styleId="TitleChar">
+    <w:name w:val="Title Char"/>
+    <w:basedOn w:val="DefaultParagraphFont"/>
+    <w:link w:val="Title"/>
     <w:uiPriority w:val="10"/>
     <w:rsid w:val="009B5DE0"/>
     <w:rPr>
@@ -4767,10 +5495,10 @@
       <w:szCs w:val="56"/>
     </w:rPr>
   </w:style>
-  <w:style w:type="paragraph" w:styleId="Encabezado">
+  <w:style w:type="paragraph" w:styleId="Header">
     <w:name w:val="header"/>
     <w:basedOn w:val="Normal"/>
-    <w:link w:val="EncabezadoCar"/>
+    <w:link w:val="HeaderChar"/>
     <w:uiPriority w:val="99"/>
     <w:unhideWhenUsed/>
     <w:rsid w:val="009B5DE0"/>
@@ -4781,17 +5509,17 @@
       </w:tabs>
     </w:pPr>
   </w:style>
-  <w:style w:type="character" w:customStyle="1" w:styleId="EncabezadoCar">
-    <w:name w:val="Encabezado Car"/>
-    <w:basedOn w:val="Fuentedeprrafopredeter"/>
-    <w:link w:val="Encabezado"/>
+  <w:style w:type="character" w:customStyle="1" w:styleId="HeaderChar">
+    <w:name w:val="Header Char"/>
+    <w:basedOn w:val="DefaultParagraphFont"/>
+    <w:link w:val="Header"/>
     <w:uiPriority w:val="99"/>
     <w:rsid w:val="009B5DE0"/>
   </w:style>
-  <w:style w:type="paragraph" w:styleId="Piedepgina">
+  <w:style w:type="paragraph" w:styleId="Footer">
     <w:name w:val="footer"/>
     <w:basedOn w:val="Normal"/>
-    <w:link w:val="PiedepginaCar"/>
+    <w:link w:val="FooterChar"/>
     <w:uiPriority w:val="99"/>
     <w:unhideWhenUsed/>
     <w:rsid w:val="009B5DE0"/>
@@ -4802,26 +5530,26 @@
       </w:tabs>
     </w:pPr>
   </w:style>
-  <w:style w:type="character" w:customStyle="1" w:styleId="PiedepginaCar">
-    <w:name w:val="Pie de página Car"/>
-    <w:basedOn w:val="Fuentedeprrafopredeter"/>
-    <w:link w:val="Piedepgina"/>
+  <w:style w:type="character" w:customStyle="1" w:styleId="FooterChar">
+    <w:name w:val="Footer Char"/>
+    <w:basedOn w:val="DefaultParagraphFont"/>
+    <w:link w:val="Footer"/>
     <w:uiPriority w:val="99"/>
     <w:rsid w:val="009B5DE0"/>
   </w:style>
-  <w:style w:type="character" w:styleId="Nmerodepgina">
+  <w:style w:type="character" w:styleId="PageNumber">
     <w:name w:val="page number"/>
-    <w:basedOn w:val="Fuentedeprrafopredeter"/>
+    <w:basedOn w:val="DefaultParagraphFont"/>
     <w:uiPriority w:val="99"/>
     <w:semiHidden/>
     <w:unhideWhenUsed/>
     <w:rsid w:val="009B5DE0"/>
   </w:style>
-  <w:style w:type="paragraph" w:styleId="Subttulo">
+  <w:style w:type="paragraph" w:styleId="Subtitle">
     <w:name w:val="Subtitle"/>
     <w:basedOn w:val="Normal"/>
     <w:next w:val="Normal"/>
-    <w:link w:val="SubttuloCar"/>
+    <w:link w:val="SubtitleChar"/>
     <w:uiPriority w:val="11"/>
     <w:qFormat/>
     <w:rsid w:val="00C56CE7"/>
@@ -4838,10 +5566,10 @@
       <w:szCs w:val="22"/>
     </w:rPr>
   </w:style>
-  <w:style w:type="character" w:customStyle="1" w:styleId="SubttuloCar">
-    <w:name w:val="Subtítulo Car"/>
-    <w:basedOn w:val="Fuentedeprrafopredeter"/>
-    <w:link w:val="Subttulo"/>
+  <w:style w:type="character" w:customStyle="1" w:styleId="SubtitleChar">
+    <w:name w:val="Subtitle Char"/>
+    <w:basedOn w:val="DefaultParagraphFont"/>
+    <w:link w:val="Subtitle"/>
     <w:uiPriority w:val="11"/>
     <w:rsid w:val="00C56CE7"/>
     <w:rPr>

</xml_diff>